<commit_message>
add changes ~~by SaHil
</commit_message>
<xml_diff>
--- a/Docs/4.Proejct Report Sample - Chapter 5 and other.docx
+++ b/Docs/4.Proejct Report Sample - Chapter 5 and other.docx
@@ -111,7 +111,7 @@
           </mc:Choice>
           <mc:Fallback>
             <w:pict>
-              <v:line w14:anchorId="074B00FC" id="Straight Connector 1" o:spid="_x0000_s1026" style="position:absolute;z-index:251657728;visibility:visible;mso-wrap-style:square;mso-width-percent:0;mso-height-percent:0;mso-wrap-distance-left:9pt;mso-wrap-distance-top:0;mso-wrap-distance-right:9pt;mso-wrap-distance-bottom:0;mso-position-horizontal:absolute;mso-position-horizontal-relative:page;mso-position-vertical:absolute;mso-position-vertical-relative:text;mso-width-percent:0;mso-height-percent:0;mso-width-relative:page;mso-height-relative:page" from="70.05pt,1.5pt" to="544pt,1.5pt" o:gfxdata="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" strokeweight="2.25pt">
+              <v:line w14:anchorId="08A9C735" id="Straight Connector 1" o:spid="_x0000_s1026" style="position:absolute;z-index:251657728;visibility:visible;mso-wrap-style:square;mso-width-percent:0;mso-height-percent:0;mso-wrap-distance-left:9pt;mso-wrap-distance-top:0;mso-wrap-distance-right:9pt;mso-wrap-distance-bottom:0;mso-position-horizontal:absolute;mso-position-horizontal-relative:page;mso-position-vertical:absolute;mso-position-vertical-relative:text;mso-width-percent:0;mso-height-percent:0;mso-width-relative:page;mso-height-relative:page" from="70.05pt,1.5pt" to="544pt,1.5pt" o:gfxdata="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" strokeweight="2.25pt">
                 <w10:wrap anchorx="page"/>
               </v:line>
             </w:pict>
@@ -192,6 +192,7 @@
         </w:rPr>
         <w:t xml:space="preserve"> </w:t>
       </w:r>
+      <w:proofErr w:type="gramStart"/>
       <w:r>
         <w:rPr>
           <w:b/>
@@ -211,7 +212,15 @@
           <w:b/>
           <w:sz w:val="28"/>
         </w:rPr>
-        <w:t xml:space="preserve">: </w:t>
+        <w:t>:</w:t>
+      </w:r>
+      <w:proofErr w:type="gramEnd"/>
+      <w:r>
+        <w:rPr>
+          <w:b/>
+          <w:sz w:val="28"/>
+        </w:rPr>
+        <w:t xml:space="preserve"> </w:t>
       </w:r>
       <w:r>
         <w:rPr>
@@ -314,7 +323,23 @@
           <w:b/>
           <w:sz w:val="28"/>
         </w:rPr>
-        <w:t>Needed ( Mobile Phone ) :</w:t>
+        <w:t xml:space="preserve">Needed </w:t>
+      </w:r>
+      <w:proofErr w:type="gramStart"/>
+      <w:r>
+        <w:rPr>
+          <w:b/>
+          <w:sz w:val="28"/>
+        </w:rPr>
+        <w:t>( Mobile</w:t>
+      </w:r>
+      <w:proofErr w:type="gramEnd"/>
+      <w:r>
+        <w:rPr>
+          <w:b/>
+          <w:sz w:val="28"/>
+        </w:rPr>
+        <w:t xml:space="preserve"> Phone ) :</w:t>
       </w:r>
       <w:r>
         <w:rPr>
@@ -369,7 +394,23 @@
           <w:b/>
           <w:sz w:val="28"/>
         </w:rPr>
-        <w:t xml:space="preserve">5.1.3 Network Connection : </w:t>
+        <w:t xml:space="preserve">5.1.3 Network </w:t>
+      </w:r>
+      <w:proofErr w:type="gramStart"/>
+      <w:r>
+        <w:rPr>
+          <w:b/>
+          <w:sz w:val="28"/>
+        </w:rPr>
+        <w:t>Connection :</w:t>
+      </w:r>
+      <w:proofErr w:type="gramEnd"/>
+      <w:r>
+        <w:rPr>
+          <w:b/>
+          <w:sz w:val="28"/>
+        </w:rPr>
+        <w:t xml:space="preserve"> </w:t>
       </w:r>
       <w:r>
         <w:rPr>
@@ -1014,13 +1055,13 @@
         <mc:AlternateContent>
           <mc:Choice Requires="wps">
             <w:drawing>
-              <wp:anchor distT="45720" distB="45720" distL="114300" distR="114300" simplePos="0" relativeHeight="251651584" behindDoc="0" locked="0" layoutInCell="1" allowOverlap="1" wp14:anchorId="2EA0F802" wp14:editId="56CD3490">
+              <wp:anchor distT="45720" distB="45720" distL="114300" distR="114300" simplePos="0" relativeHeight="251651584" behindDoc="0" locked="0" layoutInCell="1" allowOverlap="1" wp14:anchorId="2EA0F802" wp14:editId="2EFACE13">
                 <wp:simplePos x="0" y="0"/>
                 <wp:positionH relativeFrom="column">
-                  <wp:posOffset>3074796</wp:posOffset>
+                  <wp:posOffset>3074670</wp:posOffset>
                 </wp:positionH>
                 <wp:positionV relativeFrom="paragraph">
-                  <wp:posOffset>347087</wp:posOffset>
+                  <wp:posOffset>235499</wp:posOffset>
                 </wp:positionV>
                 <wp:extent cx="465455" cy="414020"/>
                 <wp:effectExtent l="0" t="0" r="0" b="5080"/>
@@ -1084,7 +1125,7 @@
                 <v:stroke joinstyle="miter"/>
                 <v:path gradientshapeok="t" o:connecttype="rect"/>
               </v:shapetype>
-              <v:shape id="Text Box 2" o:spid="_x0000_s1026" type="#_x0000_t202" style="position:absolute;margin-left:242.1pt;margin-top:27.35pt;width:36.65pt;height:32.6pt;z-index:251651584;visibility:visible;mso-wrap-style:square;mso-width-percent:0;mso-height-percent:0;mso-wrap-distance-left:9pt;mso-wrap-distance-top:3.6pt;mso-wrap-distance-right:9pt;mso-wrap-distance-bottom:3.6pt;mso-position-horizontal:absolute;mso-position-horizontal-relative:text;mso-position-vertical:absolute;mso-position-vertical-relative:text;mso-width-percent:0;mso-height-percent:0;mso-width-relative:margin;mso-height-relative:margin;v-text-anchor:top" o:gfxdata="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" stroked="f">
+              <v:shape id="Text Box 2" o:spid="_x0000_s1026" type="#_x0000_t202" style="position:absolute;margin-left:242.1pt;margin-top:18.55pt;width:36.65pt;height:32.6pt;z-index:251651584;visibility:visible;mso-wrap-style:square;mso-width-percent:0;mso-height-percent:0;mso-wrap-distance-left:9pt;mso-wrap-distance-top:3.6pt;mso-wrap-distance-right:9pt;mso-wrap-distance-bottom:3.6pt;mso-position-horizontal:absolute;mso-position-horizontal-relative:text;mso-position-vertical:absolute;mso-position-vertical-relative:text;mso-width-percent:0;mso-height-percent:0;mso-width-relative:margin;mso-height-relative:margin;v-text-anchor:top" o:gfxdata="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" stroked="f">
                 <v:textbox>
                   <w:txbxContent>
                     <w:p>
@@ -1310,6 +1351,7 @@
         </w:rPr>
         <w:t xml:space="preserve"> </w:t>
       </w:r>
+      <w:proofErr w:type="gramStart"/>
       <w:r>
         <w:rPr>
           <w:b/>
@@ -1329,7 +1371,15 @@
           <w:b/>
           <w:sz w:val="24"/>
         </w:rPr>
-        <w:t>Design Layout</w:t>
+        <w:t>Design</w:t>
+      </w:r>
+      <w:proofErr w:type="gramEnd"/>
+      <w:r>
+        <w:rPr>
+          <w:b/>
+          <w:sz w:val="24"/>
+        </w:rPr>
+        <w:t xml:space="preserve"> Layout</w:t>
       </w:r>
       <w:r>
         <w:rPr>
@@ -1354,7 +1404,21 @@
         <w:rPr>
           <w:sz w:val="24"/>
         </w:rPr>
-        <w:t xml:space="preserve">[Figure : </w:t>
+        <w:t>[</w:t>
+      </w:r>
+      <w:proofErr w:type="gramStart"/>
+      <w:r>
+        <w:rPr>
+          <w:sz w:val="24"/>
+        </w:rPr>
+        <w:t>Figure :</w:t>
+      </w:r>
+      <w:proofErr w:type="gramEnd"/>
+      <w:r>
+        <w:rPr>
+          <w:sz w:val="24"/>
+        </w:rPr>
+        <w:t xml:space="preserve"> </w:t>
       </w:r>
       <w:r>
         <w:rPr>
@@ -1369,12 +1433,14 @@
         <w:pStyle w:val="Heading1"/>
         <w:ind w:left="837"/>
       </w:pPr>
+      <w:proofErr w:type="gramStart"/>
       <w:r>
         <w:t>AUTHENTICATION</w:t>
       </w:r>
       <w:r>
         <w:t>:-</w:t>
       </w:r>
+      <w:proofErr w:type="gramEnd"/>
     </w:p>
     <w:p>
       <w:pPr>
@@ -1476,7 +1542,15 @@
           <w:b/>
           <w:sz w:val="24"/>
         </w:rPr>
-        <w:t>[Figure</w:t>
+        <w:t>[</w:t>
+      </w:r>
+      <w:proofErr w:type="gramStart"/>
+      <w:r>
+        <w:rPr>
+          <w:b/>
+          <w:sz w:val="24"/>
+        </w:rPr>
+        <w:t>Figure</w:t>
       </w:r>
       <w:r>
         <w:rPr>
@@ -1493,6 +1567,7 @@
         </w:rPr>
         <w:t>:</w:t>
       </w:r>
+      <w:proofErr w:type="gramEnd"/>
       <w:r>
         <w:rPr>
           <w:b/>
@@ -1535,13 +1610,13 @@
         <mc:AlternateContent>
           <mc:Choice Requires="wps">
             <w:drawing>
-              <wp:anchor distT="45720" distB="45720" distL="114300" distR="114300" simplePos="0" relativeHeight="251653632" behindDoc="0" locked="0" layoutInCell="1" allowOverlap="1" wp14:anchorId="019BC222" wp14:editId="45702517">
+              <wp:anchor distT="45720" distB="45720" distL="114300" distR="114300" simplePos="0" relativeHeight="251653632" behindDoc="0" locked="0" layoutInCell="1" allowOverlap="1" wp14:anchorId="019BC222" wp14:editId="2C58CA47">
                 <wp:simplePos x="0" y="0"/>
                 <wp:positionH relativeFrom="column">
-                  <wp:posOffset>3044448</wp:posOffset>
+                  <wp:posOffset>3044190</wp:posOffset>
                 </wp:positionH>
                 <wp:positionV relativeFrom="paragraph">
-                  <wp:posOffset>458470</wp:posOffset>
+                  <wp:posOffset>532611</wp:posOffset>
                 </wp:positionV>
                 <wp:extent cx="465455" cy="414020"/>
                 <wp:effectExtent l="0" t="0" r="0" b="5080"/>
@@ -1601,7 +1676,7 @@
           </mc:Choice>
           <mc:Fallback>
             <w:pict>
-              <v:shape w14:anchorId="019BC222" id="_x0000_s1027" type="#_x0000_t202" style="position:absolute;left:0;text-align:left;margin-left:239.7pt;margin-top:36.1pt;width:36.65pt;height:32.6pt;z-index:251653632;visibility:visible;mso-wrap-style:square;mso-width-percent:0;mso-height-percent:0;mso-wrap-distance-left:9pt;mso-wrap-distance-top:3.6pt;mso-wrap-distance-right:9pt;mso-wrap-distance-bottom:3.6pt;mso-position-horizontal:absolute;mso-position-horizontal-relative:text;mso-position-vertical:absolute;mso-position-vertical-relative:text;mso-width-percent:0;mso-height-percent:0;mso-width-relative:margin;mso-height-relative:margin;v-text-anchor:top" o:gfxdata="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" stroked="f">
+              <v:shape w14:anchorId="019BC222" id="_x0000_s1027" type="#_x0000_t202" style="position:absolute;left:0;text-align:left;margin-left:239.7pt;margin-top:41.95pt;width:36.65pt;height:32.6pt;z-index:251653632;visibility:visible;mso-wrap-style:square;mso-width-percent:0;mso-height-percent:0;mso-wrap-distance-left:9pt;mso-wrap-distance-top:3.6pt;mso-wrap-distance-right:9pt;mso-wrap-distance-bottom:3.6pt;mso-position-horizontal:absolute;mso-position-horizontal-relative:text;mso-position-vertical:absolute;mso-position-vertical-relative:text;mso-width-percent:0;mso-height-percent:0;mso-width-relative:margin;mso-height-relative:margin;v-text-anchor:top" o:gfxdata="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" stroked="f">
                 <v:textbox>
                   <w:txbxContent>
                     <w:p>
@@ -1734,7 +1809,15 @@
           <w:b/>
           <w:sz w:val="24"/>
         </w:rPr>
-        <w:t>[Figure</w:t>
+        <w:t>[</w:t>
+      </w:r>
+      <w:proofErr w:type="gramStart"/>
+      <w:r>
+        <w:rPr>
+          <w:b/>
+          <w:sz w:val="24"/>
+        </w:rPr>
+        <w:t>Figure</w:t>
       </w:r>
       <w:r>
         <w:rPr>
@@ -1751,6 +1834,7 @@
         </w:rPr>
         <w:t>:</w:t>
       </w:r>
+      <w:proofErr w:type="gramEnd"/>
       <w:r>
         <w:rPr>
           <w:b/>
@@ -1786,9 +1870,11 @@
         <w:pStyle w:val="Heading1"/>
         <w:ind w:left="837"/>
       </w:pPr>
+      <w:proofErr w:type="gramStart"/>
       <w:r>
         <w:t>PROFILE:-</w:t>
       </w:r>
+      <w:proofErr w:type="gramEnd"/>
     </w:p>
     <w:p>
       <w:pPr>
@@ -1911,7 +1997,15 @@
           <w:b/>
           <w:sz w:val="24"/>
         </w:rPr>
-        <w:t>[Figure</w:t>
+        <w:t>[</w:t>
+      </w:r>
+      <w:proofErr w:type="gramStart"/>
+      <w:r>
+        <w:rPr>
+          <w:b/>
+          <w:sz w:val="24"/>
+        </w:rPr>
+        <w:t>Figure</w:t>
       </w:r>
       <w:r>
         <w:rPr>
@@ -1928,6 +2022,7 @@
         </w:rPr>
         <w:t>:</w:t>
       </w:r>
+      <w:proofErr w:type="gramEnd"/>
       <w:r>
         <w:rPr>
           <w:b/>
@@ -1958,13 +2053,13 @@
         <mc:AlternateContent>
           <mc:Choice Requires="wps">
             <w:drawing>
-              <wp:anchor distT="45720" distB="45720" distL="114300" distR="114300" simplePos="0" relativeHeight="251656704" behindDoc="0" locked="0" layoutInCell="1" allowOverlap="1" wp14:anchorId="23125334" wp14:editId="604F1BA1">
+              <wp:anchor distT="45720" distB="45720" distL="114300" distR="114300" simplePos="0" relativeHeight="251656704" behindDoc="0" locked="0" layoutInCell="1" allowOverlap="1" wp14:anchorId="23125334" wp14:editId="0C846219">
                 <wp:simplePos x="0" y="0"/>
                 <wp:positionH relativeFrom="column">
-                  <wp:posOffset>3104941</wp:posOffset>
+                  <wp:posOffset>3104515</wp:posOffset>
                 </wp:positionH>
                 <wp:positionV relativeFrom="paragraph">
-                  <wp:posOffset>226060</wp:posOffset>
+                  <wp:posOffset>287844</wp:posOffset>
                 </wp:positionV>
                 <wp:extent cx="465455" cy="414020"/>
                 <wp:effectExtent l="0" t="0" r="0" b="5080"/>
@@ -2024,7 +2119,7 @@
           </mc:Choice>
           <mc:Fallback>
             <w:pict>
-              <v:shape w14:anchorId="23125334" id="_x0000_s1028" type="#_x0000_t202" style="position:absolute;left:0;text-align:left;margin-left:244.5pt;margin-top:17.8pt;width:36.65pt;height:32.6pt;z-index:251656704;visibility:visible;mso-wrap-style:square;mso-width-percent:0;mso-height-percent:0;mso-wrap-distance-left:9pt;mso-wrap-distance-top:3.6pt;mso-wrap-distance-right:9pt;mso-wrap-distance-bottom:3.6pt;mso-position-horizontal:absolute;mso-position-horizontal-relative:text;mso-position-vertical:absolute;mso-position-vertical-relative:text;mso-width-percent:0;mso-height-percent:0;mso-width-relative:margin;mso-height-relative:margin;v-text-anchor:top" o:gfxdata="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" stroked="f">
+              <v:shape w14:anchorId="23125334" id="_x0000_s1028" type="#_x0000_t202" style="position:absolute;left:0;text-align:left;margin-left:244.45pt;margin-top:22.65pt;width:36.65pt;height:32.6pt;z-index:251656704;visibility:visible;mso-wrap-style:square;mso-width-percent:0;mso-height-percent:0;mso-wrap-distance-left:9pt;mso-wrap-distance-top:3.6pt;mso-wrap-distance-right:9pt;mso-wrap-distance-bottom:3.6pt;mso-position-horizontal:absolute;mso-position-horizontal-relative:text;mso-position-vertical:absolute;mso-position-vertical-relative:text;mso-width-percent:0;mso-height-percent:0;mso-width-relative:margin;mso-height-relative:margin;v-text-anchor:top" o:gfxdata="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" stroked="f">
                 <v:textbox>
                   <w:txbxContent>
                     <w:p>
@@ -2055,7 +2150,7 @@
         </w:rPr>
         <w:lastRenderedPageBreak/>
         <w:drawing>
-          <wp:anchor distT="0" distB="0" distL="114300" distR="114300" simplePos="0" relativeHeight="251659776" behindDoc="0" locked="0" layoutInCell="1" allowOverlap="1" wp14:anchorId="7D93B09F" wp14:editId="55E3D7CA">
+          <wp:anchor distT="0" distB="0" distL="114300" distR="114300" simplePos="0" relativeHeight="251655168" behindDoc="0" locked="0" layoutInCell="1" allowOverlap="1" wp14:anchorId="7D93B09F" wp14:editId="317C6439">
             <wp:simplePos x="0" y="0"/>
             <wp:positionH relativeFrom="column">
               <wp:posOffset>2766863</wp:posOffset>
@@ -2142,7 +2237,15 @@
           <w:b/>
           <w:sz w:val="24"/>
         </w:rPr>
-        <w:t>[Figure</w:t>
+        <w:t>[</w:t>
+      </w:r>
+      <w:proofErr w:type="gramStart"/>
+      <w:r>
+        <w:rPr>
+          <w:b/>
+          <w:sz w:val="24"/>
+        </w:rPr>
+        <w:t>Figure</w:t>
       </w:r>
       <w:r>
         <w:rPr>
@@ -2159,6 +2262,7 @@
         </w:rPr>
         <w:t>:</w:t>
       </w:r>
+      <w:proofErr w:type="gramEnd"/>
       <w:r>
         <w:rPr>
           <w:b/>
@@ -2204,15 +2308,13 @@
         <w:ind w:left="837"/>
       </w:pPr>
       <w:r>
-        <w:t>PHYSICAL HEALTH:-</w:t>
-      </w:r>
-    </w:p>
-    <w:p>
-      <w:pPr>
-        <w:rPr>
-          <w:sz w:val="24"/>
-        </w:rPr>
-      </w:pPr>
+        <w:t xml:space="preserve">PHYSICAL </w:t>
+      </w:r>
+      <w:proofErr w:type="gramStart"/>
+      <w:r>
+        <w:t>HEALTH:-</w:t>
+      </w:r>
+      <w:proofErr w:type="gramEnd"/>
     </w:p>
     <w:p>
       <w:pPr>
@@ -2225,18 +2327,18 @@
           <w:noProof/>
         </w:rPr>
         <w:drawing>
-          <wp:anchor distT="0" distB="0" distL="114300" distR="114300" simplePos="0" relativeHeight="251661824" behindDoc="0" locked="0" layoutInCell="1" allowOverlap="1" wp14:anchorId="627D4A83" wp14:editId="20DA343B">
+          <wp:anchor distT="0" distB="0" distL="114300" distR="114300" simplePos="0" relativeHeight="251660288" behindDoc="1" locked="0" layoutInCell="1" allowOverlap="1" wp14:anchorId="65604783" wp14:editId="65931229">
             <wp:simplePos x="0" y="0"/>
             <wp:positionH relativeFrom="column">
-              <wp:posOffset>2762250</wp:posOffset>
+              <wp:posOffset>2568043</wp:posOffset>
             </wp:positionH>
             <wp:positionV relativeFrom="paragraph">
-              <wp:posOffset>202857</wp:posOffset>
+              <wp:posOffset>218457</wp:posOffset>
             </wp:positionV>
-            <wp:extent cx="1501775" cy="3059430"/>
-            <wp:effectExtent l="0" t="0" r="3175" b="7620"/>
+            <wp:extent cx="1467485" cy="3054350"/>
+            <wp:effectExtent l="0" t="0" r="0" b="0"/>
             <wp:wrapTopAndBottom/>
-            <wp:docPr id="20" name="Picture 20"/>
+            <wp:docPr id="11" name="Picture 11"/>
             <wp:cNvGraphicFramePr>
               <a:graphicFrameLocks xmlns:a="http://schemas.openxmlformats.org/drawingml/2006/main" noChangeAspect="1"/>
             </wp:cNvGraphicFramePr>
@@ -2244,11 +2346,11 @@
               <a:graphicData uri="http://schemas.openxmlformats.org/drawingml/2006/picture">
                 <pic:pic xmlns:pic="http://schemas.openxmlformats.org/drawingml/2006/picture">
                   <pic:nvPicPr>
-                    <pic:cNvPr id="20" name="Picture 20"/>
+                    <pic:cNvPr id="11" name="Picture 11"/>
                     <pic:cNvPicPr/>
                   </pic:nvPicPr>
                   <pic:blipFill>
-                    <a:blip r:embed="rId16">
+                    <a:blip r:embed="rId16" cstate="print">
                       <a:extLst>
                         <a:ext uri="{28A0092B-C50C-407E-A947-70E740481C1C}">
                           <a14:useLocalDpi xmlns:a14="http://schemas.microsoft.com/office/drawing/2010/main" val="0"/>
@@ -2262,7 +2364,7 @@
                   <pic:spPr>
                     <a:xfrm>
                       <a:off x="0" y="0"/>
-                      <a:ext cx="1501775" cy="3059430"/>
+                      <a:ext cx="1467485" cy="3054350"/>
                     </a:xfrm>
                     <a:prstGeom prst="rect">
                       <a:avLst/>
@@ -2271,12 +2373,25 @@
                 </pic:pic>
               </a:graphicData>
             </a:graphic>
+            <wp14:sizeRelH relativeFrom="margin">
+              <wp14:pctWidth>0</wp14:pctWidth>
+            </wp14:sizeRelH>
+            <wp14:sizeRelV relativeFrom="margin">
+              <wp14:pctHeight>0</wp14:pctHeight>
+            </wp14:sizeRelV>
           </wp:anchor>
         </w:drawing>
       </w:r>
     </w:p>
     <w:p>
       <w:pPr>
+        <w:rPr>
+          <w:sz w:val="24"/>
+        </w:rPr>
+      </w:pPr>
+    </w:p>
+    <w:p>
+      <w:pPr>
         <w:spacing w:before="90"/>
         <w:ind w:left="3600" w:right="2690"/>
         <w:rPr>
@@ -2316,7 +2431,15 @@
           <w:b/>
           <w:sz w:val="24"/>
         </w:rPr>
-        <w:t xml:space="preserve"> [Figure</w:t>
+        <w:t xml:space="preserve"> [</w:t>
+      </w:r>
+      <w:proofErr w:type="gramStart"/>
+      <w:r>
+        <w:rPr>
+          <w:b/>
+          <w:sz w:val="24"/>
+        </w:rPr>
+        <w:t>Figure</w:t>
       </w:r>
       <w:r>
         <w:rPr>
@@ -2333,6 +2456,7 @@
         </w:rPr>
         <w:t>:</w:t>
       </w:r>
+      <w:proofErr w:type="gramEnd"/>
       <w:r>
         <w:rPr>
           <w:b/>
@@ -2481,62 +2605,6 @@
           <w:sz w:val="24"/>
         </w:rPr>
       </w:pPr>
-      <w:r>
-        <w:rPr>
-          <w:noProof/>
-          <w:sz w:val="24"/>
-        </w:rPr>
-        <w:lastRenderedPageBreak/>
-        <w:drawing>
-          <wp:anchor distT="0" distB="0" distL="114300" distR="114300" simplePos="0" relativeHeight="251663872" behindDoc="0" locked="0" layoutInCell="1" allowOverlap="1" wp14:anchorId="0052001E" wp14:editId="55AE4160">
-            <wp:simplePos x="0" y="0"/>
-            <wp:positionH relativeFrom="column">
-              <wp:posOffset>2744470</wp:posOffset>
-            </wp:positionH>
-            <wp:positionV relativeFrom="paragraph">
-              <wp:posOffset>351447</wp:posOffset>
-            </wp:positionV>
-            <wp:extent cx="1523365" cy="3059430"/>
-            <wp:effectExtent l="0" t="0" r="635" b="7620"/>
-            <wp:wrapTopAndBottom/>
-            <wp:docPr id="24" name="Picture 24"/>
-            <wp:cNvGraphicFramePr>
-              <a:graphicFrameLocks xmlns:a="http://schemas.openxmlformats.org/drawingml/2006/main" noChangeAspect="1"/>
-            </wp:cNvGraphicFramePr>
-            <a:graphic xmlns:a="http://schemas.openxmlformats.org/drawingml/2006/main">
-              <a:graphicData uri="http://schemas.openxmlformats.org/drawingml/2006/picture">
-                <pic:pic xmlns:pic="http://schemas.openxmlformats.org/drawingml/2006/picture">
-                  <pic:nvPicPr>
-                    <pic:cNvPr id="24" name="Picture 24"/>
-                    <pic:cNvPicPr/>
-                  </pic:nvPicPr>
-                  <pic:blipFill>
-                    <a:blip r:embed="rId18">
-                      <a:extLst>
-                        <a:ext uri="{28A0092B-C50C-407E-A947-70E740481C1C}">
-                          <a14:useLocalDpi xmlns:a14="http://schemas.microsoft.com/office/drawing/2010/main" val="0"/>
-                        </a:ext>
-                      </a:extLst>
-                    </a:blip>
-                    <a:stretch>
-                      <a:fillRect/>
-                    </a:stretch>
-                  </pic:blipFill>
-                  <pic:spPr>
-                    <a:xfrm>
-                      <a:off x="0" y="0"/>
-                      <a:ext cx="1523365" cy="3059430"/>
-                    </a:xfrm>
-                    <a:prstGeom prst="rect">
-                      <a:avLst/>
-                    </a:prstGeom>
-                  </pic:spPr>
-                </pic:pic>
-              </a:graphicData>
-            </a:graphic>
-          </wp:anchor>
-        </w:drawing>
-      </w:r>
     </w:p>
     <w:p>
       <w:pPr>
@@ -2568,97 +2636,6 @@
         <w:jc w:val="center"/>
         <w:rPr>
           <w:b/>
-          <w:sz w:val="24"/>
-        </w:rPr>
-      </w:pPr>
-    </w:p>
-    <w:p>
-      <w:pPr>
-        <w:jc w:val="center"/>
-        <w:rPr>
-          <w:b/>
-          <w:sz w:val="24"/>
-        </w:rPr>
-      </w:pPr>
-    </w:p>
-    <w:p>
-      <w:pPr>
-        <w:jc w:val="center"/>
-        <w:rPr>
-          <w:b/>
-          <w:sz w:val="24"/>
-        </w:rPr>
-      </w:pPr>
-      <w:r>
-        <w:rPr>
-          <w:b/>
-          <w:sz w:val="24"/>
-        </w:rPr>
-        <w:t xml:space="preserve">             </w:t>
-      </w:r>
-      <w:r>
-        <w:rPr>
-          <w:b/>
-          <w:sz w:val="24"/>
-        </w:rPr>
-        <w:t xml:space="preserve">  [Figure</w:t>
-      </w:r>
-      <w:r>
-        <w:rPr>
-          <w:b/>
-          <w:spacing w:val="-2"/>
-          <w:sz w:val="24"/>
-        </w:rPr>
-        <w:t xml:space="preserve"> </w:t>
-      </w:r>
-      <w:r>
-        <w:rPr>
-          <w:b/>
-          <w:sz w:val="24"/>
-        </w:rPr>
-        <w:t>:</w:t>
-      </w:r>
-      <w:r>
-        <w:rPr>
-          <w:b/>
-          <w:spacing w:val="-1"/>
-          <w:sz w:val="24"/>
-        </w:rPr>
-        <w:t xml:space="preserve"> </w:t>
-      </w:r>
-      <w:r>
-        <w:rPr>
-          <w:b/>
-          <w:spacing w:val="-1"/>
-          <w:sz w:val="24"/>
-        </w:rPr>
-        <w:t>EXERCISE</w:t>
-      </w:r>
-      <w:r>
-        <w:rPr>
-          <w:b/>
-          <w:sz w:val="24"/>
-        </w:rPr>
-        <w:t>]</w:t>
-      </w:r>
-      <w:r>
-        <w:rPr>
-          <w:b/>
-          <w:sz w:val="24"/>
-        </w:rPr>
-        <w:t xml:space="preserve"> </w:t>
-      </w:r>
-    </w:p>
-    <w:p>
-      <w:pPr>
-        <w:rPr>
-          <w:sz w:val="24"/>
-        </w:rPr>
-      </w:pPr>
-    </w:p>
-    <w:p>
-      <w:pPr>
-        <w:rPr>
           <w:sz w:val="24"/>
         </w:rPr>
       </w:pPr>
@@ -2699,7 +2676,7 @@
                     <pic:cNvPicPr/>
                   </pic:nvPicPr>
                   <pic:blipFill>
-                    <a:blip r:embed="rId19">
+                    <a:blip r:embed="rId18">
                       <a:extLst>
                         <a:ext uri="{28A0092B-C50C-407E-A947-70E740481C1C}">
                           <a14:useLocalDpi xmlns:a14="http://schemas.microsoft.com/office/drawing/2010/main" val="0"/>
@@ -2781,7 +2758,15 @@
           <w:b/>
           <w:sz w:val="24"/>
         </w:rPr>
-        <w:t>[Figure</w:t>
+        <w:t>[</w:t>
+      </w:r>
+      <w:proofErr w:type="gramStart"/>
+      <w:r>
+        <w:rPr>
+          <w:b/>
+          <w:sz w:val="24"/>
+        </w:rPr>
+        <w:t>Figure</w:t>
       </w:r>
       <w:r>
         <w:rPr>
@@ -2798,6 +2783,7 @@
         </w:rPr>
         <w:t>:</w:t>
       </w:r>
+      <w:proofErr w:type="gramEnd"/>
       <w:r>
         <w:rPr>
           <w:b/>
@@ -2860,6 +2846,97 @@
           <w:b/>
           <w:sz w:val="16"/>
         </w:rPr>
+      </w:pPr>
+    </w:p>
+    <w:p>
+      <w:pPr>
+        <w:pStyle w:val="Heading1"/>
+        <w:ind w:left="3538" w:right="3021"/>
+        <w:jc w:val="center"/>
+      </w:pPr>
+    </w:p>
+    <w:p>
+      <w:pPr>
+        <w:pStyle w:val="Heading1"/>
+        <w:ind w:left="3538" w:right="3021"/>
+        <w:jc w:val="center"/>
+      </w:pPr>
+    </w:p>
+    <w:p>
+      <w:pPr>
+        <w:pStyle w:val="Heading1"/>
+        <w:ind w:left="3538" w:right="3021"/>
+        <w:jc w:val="center"/>
+      </w:pPr>
+    </w:p>
+    <w:p>
+      <w:pPr>
+        <w:pStyle w:val="Heading1"/>
+        <w:ind w:left="3538" w:right="3021"/>
+        <w:jc w:val="center"/>
+      </w:pPr>
+    </w:p>
+    <w:p>
+      <w:pPr>
+        <w:pStyle w:val="Heading1"/>
+        <w:ind w:left="3538" w:right="3021"/>
+        <w:jc w:val="center"/>
+      </w:pPr>
+    </w:p>
+    <w:p>
+      <w:pPr>
+        <w:pStyle w:val="Heading1"/>
+        <w:ind w:left="3538" w:right="3021"/>
+        <w:jc w:val="center"/>
+      </w:pPr>
+    </w:p>
+    <w:p>
+      <w:pPr>
+        <w:pStyle w:val="Heading1"/>
+        <w:ind w:left="3538" w:right="3021"/>
+        <w:jc w:val="center"/>
+      </w:pPr>
+    </w:p>
+    <w:p>
+      <w:pPr>
+        <w:pStyle w:val="Heading1"/>
+        <w:ind w:left="3538" w:right="3021"/>
+        <w:jc w:val="center"/>
+      </w:pPr>
+    </w:p>
+    <w:p>
+      <w:pPr>
+        <w:pStyle w:val="Heading1"/>
+        <w:ind w:left="3538" w:right="3021"/>
+        <w:jc w:val="center"/>
+      </w:pPr>
+    </w:p>
+    <w:p>
+      <w:pPr>
+        <w:pStyle w:val="Heading1"/>
+        <w:ind w:left="3538" w:right="3021"/>
+        <w:jc w:val="center"/>
+      </w:pPr>
+    </w:p>
+    <w:p>
+      <w:pPr>
+        <w:pStyle w:val="Heading1"/>
+        <w:ind w:left="3538" w:right="3021"/>
+        <w:jc w:val="center"/>
+      </w:pPr>
+    </w:p>
+    <w:p>
+      <w:pPr>
+        <w:pStyle w:val="Heading1"/>
+        <w:ind w:left="3538" w:right="3021"/>
+        <w:jc w:val="center"/>
+      </w:pPr>
+    </w:p>
+    <w:p>
+      <w:pPr>
+        <w:pStyle w:val="Heading1"/>
+        <w:ind w:left="3538" w:right="3021"/>
+        <w:jc w:val="center"/>
       </w:pPr>
       <w:r>
         <w:rPr>
@@ -2868,13 +2945,13 @@
         <mc:AlternateContent>
           <mc:Choice Requires="wps">
             <w:drawing>
-              <wp:anchor distT="45720" distB="45720" distL="114300" distR="114300" simplePos="0" relativeHeight="251660800" behindDoc="0" locked="0" layoutInCell="1" allowOverlap="1" wp14:anchorId="6F4503AF" wp14:editId="694A5895">
+              <wp:anchor distT="45720" distB="45720" distL="114300" distR="114300" simplePos="0" relativeHeight="251658240" behindDoc="0" locked="0" layoutInCell="1" allowOverlap="1" wp14:anchorId="6F4503AF" wp14:editId="3133A922">
                 <wp:simplePos x="0" y="0"/>
                 <wp:positionH relativeFrom="column">
-                  <wp:posOffset>3165231</wp:posOffset>
+                  <wp:posOffset>3212465</wp:posOffset>
                 </wp:positionH>
                 <wp:positionV relativeFrom="paragraph">
-                  <wp:posOffset>45155</wp:posOffset>
+                  <wp:posOffset>388397</wp:posOffset>
                 </wp:positionV>
                 <wp:extent cx="465455" cy="414020"/>
                 <wp:effectExtent l="0" t="0" r="0" b="5080"/>
@@ -2934,7 +3011,7 @@
           </mc:Choice>
           <mc:Fallback>
             <w:pict>
-              <v:shape w14:anchorId="6F4503AF" id="_x0000_s1030" type="#_x0000_t202" style="position:absolute;margin-left:249.25pt;margin-top:3.55pt;width:36.65pt;height:32.6pt;z-index:251660800;visibility:visible;mso-wrap-style:square;mso-width-percent:0;mso-height-percent:0;mso-wrap-distance-left:9pt;mso-wrap-distance-top:3.6pt;mso-wrap-distance-right:9pt;mso-wrap-distance-bottom:3.6pt;mso-position-horizontal:absolute;mso-position-horizontal-relative:text;mso-position-vertical:absolute;mso-position-vertical-relative:text;mso-width-percent:0;mso-height-percent:0;mso-width-relative:margin;mso-height-relative:margin;v-text-anchor:top" o:gfxdata="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" stroked="f">
+              <v:shape w14:anchorId="6F4503AF" id="_x0000_s1030" type="#_x0000_t202" style="position:absolute;left:0;text-align:left;margin-left:252.95pt;margin-top:30.6pt;width:36.65pt;height:32.6pt;z-index:251658240;visibility:visible;mso-wrap-style:square;mso-width-percent:0;mso-height-percent:0;mso-wrap-distance-left:9pt;mso-wrap-distance-top:3.6pt;mso-wrap-distance-right:9pt;mso-wrap-distance-bottom:3.6pt;mso-position-horizontal:absolute;mso-position-horizontal-relative:text;mso-position-vertical:absolute;mso-position-vertical-relative:text;mso-width-percent:0;mso-height-percent:0;mso-width-relative:margin;mso-height-relative:margin;v-text-anchor:top" o:gfxdata="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" stroked="f">
                 <v:textbox>
                   <w:txbxContent>
                     <w:p>
@@ -2952,1044 +3029,6 @@
         </mc:AlternateContent>
       </w:r>
     </w:p>
-    <w:p>
-      <w:pPr>
-        <w:pStyle w:val="Heading1"/>
-        <w:ind w:left="3538" w:right="3021"/>
-        <w:jc w:val="center"/>
-      </w:pPr>
-    </w:p>
-    <w:p>
-      <w:pPr>
-        <w:pStyle w:val="Heading1"/>
-        <w:ind w:left="3538" w:right="3021"/>
-        <w:jc w:val="center"/>
-      </w:pPr>
-    </w:p>
-    <w:p>
-      <w:pPr>
-        <w:pStyle w:val="Heading1"/>
-        <w:ind w:left="3538" w:right="3021"/>
-        <w:jc w:val="center"/>
-      </w:pPr>
-      <w:r>
-        <w:t>CONCLUSION</w:t>
-      </w:r>
-    </w:p>
-    <w:p>
-      <w:pPr>
-        <w:pStyle w:val="BodyText"/>
-        <w:spacing w:before="4"/>
-        <w:rPr>
-          <w:b/>
-          <w:sz w:val="26"/>
-        </w:rPr>
-      </w:pPr>
-    </w:p>
-    <w:p>
-      <w:pPr>
-        <w:pStyle w:val="BodyText"/>
-        <w:spacing w:before="89" w:line="360" w:lineRule="auto"/>
-        <w:ind w:left="960" w:right="241"/>
-        <w:jc w:val="both"/>
-      </w:pPr>
-      <w:r>
-        <w:rPr>
-          <w:w w:val="105"/>
-        </w:rPr>
-        <w:t>It</w:t>
-      </w:r>
-      <w:r>
-        <w:rPr>
-          <w:spacing w:val="-15"/>
-          <w:w w:val="105"/>
-        </w:rPr>
-        <w:t xml:space="preserve"> </w:t>
-      </w:r>
-      <w:r>
-        <w:rPr>
-          <w:w w:val="105"/>
-        </w:rPr>
-        <w:t>was</w:t>
-      </w:r>
-      <w:r>
-        <w:rPr>
-          <w:spacing w:val="-15"/>
-          <w:w w:val="105"/>
-        </w:rPr>
-        <w:t xml:space="preserve"> </w:t>
-      </w:r>
-      <w:r>
-        <w:rPr>
-          <w:w w:val="105"/>
-        </w:rPr>
-        <w:t>a</w:t>
-      </w:r>
-      <w:r>
-        <w:rPr>
-          <w:spacing w:val="-15"/>
-          <w:w w:val="105"/>
-        </w:rPr>
-        <w:t xml:space="preserve"> </w:t>
-      </w:r>
-      <w:r>
-        <w:rPr>
-          <w:w w:val="105"/>
-        </w:rPr>
-        <w:t>great</w:t>
-      </w:r>
-      <w:r>
-        <w:rPr>
-          <w:spacing w:val="-14"/>
-          <w:w w:val="105"/>
-        </w:rPr>
-        <w:t xml:space="preserve"> </w:t>
-      </w:r>
-      <w:r>
-        <w:rPr>
-          <w:w w:val="105"/>
-        </w:rPr>
-        <w:t>experience</w:t>
-      </w:r>
-      <w:r>
-        <w:rPr>
-          <w:spacing w:val="-15"/>
-          <w:w w:val="105"/>
-        </w:rPr>
-        <w:t xml:space="preserve"> </w:t>
-      </w:r>
-      <w:r>
-        <w:rPr>
-          <w:w w:val="105"/>
-        </w:rPr>
-        <w:t>to</w:t>
-      </w:r>
-      <w:r>
-        <w:rPr>
-          <w:spacing w:val="-15"/>
-          <w:w w:val="105"/>
-        </w:rPr>
-        <w:t xml:space="preserve"> </w:t>
-      </w:r>
-      <w:r>
-        <w:rPr>
-          <w:w w:val="105"/>
-        </w:rPr>
-        <w:t>design</w:t>
-      </w:r>
-      <w:r>
-        <w:rPr>
-          <w:spacing w:val="-14"/>
-          <w:w w:val="105"/>
-        </w:rPr>
-        <w:t xml:space="preserve"> </w:t>
-      </w:r>
-      <w:r>
-        <w:rPr>
-          <w:w w:val="105"/>
-        </w:rPr>
-        <w:t>and</w:t>
-      </w:r>
-      <w:r>
-        <w:rPr>
-          <w:spacing w:val="-15"/>
-          <w:w w:val="105"/>
-        </w:rPr>
-        <w:t xml:space="preserve"> </w:t>
-      </w:r>
-      <w:r>
-        <w:rPr>
-          <w:w w:val="105"/>
-        </w:rPr>
-        <w:t>implement</w:t>
-      </w:r>
-      <w:r>
-        <w:rPr>
-          <w:spacing w:val="-15"/>
-          <w:w w:val="105"/>
-        </w:rPr>
-        <w:t xml:space="preserve"> </w:t>
-      </w:r>
-      <w:r>
-        <w:rPr>
-          <w:w w:val="105"/>
-        </w:rPr>
-        <w:t>the</w:t>
-      </w:r>
-      <w:r>
-        <w:rPr>
-          <w:spacing w:val="-14"/>
-          <w:w w:val="105"/>
-        </w:rPr>
-        <w:t xml:space="preserve"> </w:t>
-      </w:r>
-      <w:r>
-        <w:rPr>
-          <w:w w:val="105"/>
-        </w:rPr>
-        <w:t>h</w:t>
-      </w:r>
-      <w:r>
-        <w:rPr>
-          <w:w w:val="105"/>
-        </w:rPr>
-        <w:t xml:space="preserve">ealth Related app </w:t>
-      </w:r>
-      <w:r>
-        <w:t xml:space="preserve">by using </w:t>
-      </w:r>
-      <w:r>
-        <w:t xml:space="preserve">Flutter </w:t>
-      </w:r>
-      <w:r>
-        <w:t>to work on its documentation. While working on this</w:t>
-      </w:r>
-      <w:r>
-        <w:rPr>
-          <w:spacing w:val="1"/>
-        </w:rPr>
-        <w:t xml:space="preserve"> </w:t>
-      </w:r>
-      <w:r>
-        <w:rPr>
-          <w:w w:val="105"/>
-        </w:rPr>
-        <w:t>project we have learned many things especially how to apply the concept of</w:t>
-      </w:r>
-      <w:r>
-        <w:rPr>
-          <w:spacing w:val="1"/>
-          <w:w w:val="105"/>
-        </w:rPr>
-        <w:t xml:space="preserve"> </w:t>
-      </w:r>
-      <w:r>
-        <w:rPr>
-          <w:w w:val="105"/>
-        </w:rPr>
-        <w:t>Flutter</w:t>
-      </w:r>
-      <w:r>
-        <w:rPr>
-          <w:w w:val="105"/>
-        </w:rPr>
-        <w:t xml:space="preserve"> in modelling of real world system. This project is developed using </w:t>
-      </w:r>
-      <w:r>
-        <w:rPr>
-          <w:w w:val="105"/>
-        </w:rPr>
-        <w:t>Dart, json, Firebase</w:t>
-      </w:r>
-      <w:r>
-        <w:rPr>
-          <w:w w:val="105"/>
-        </w:rPr>
-        <w:t xml:space="preserve"> fully meets the objective of the system which it has</w:t>
-      </w:r>
-      <w:r>
-        <w:rPr>
-          <w:spacing w:val="1"/>
-          <w:w w:val="105"/>
-        </w:rPr>
-        <w:t xml:space="preserve"> </w:t>
-      </w:r>
-      <w:r>
-        <w:t xml:space="preserve">been developed. This project is used for computerizing </w:t>
-      </w:r>
-      <w:r>
-        <w:t>for Health related app for managing the h</w:t>
-      </w:r>
-      <w:r>
-        <w:t>ealthy life</w:t>
-      </w:r>
-      <w:r>
-        <w:t>. This software keeps all your basic vitals and plots graph according to the vitals and show how your health are evolves and give suggestion from your evolution.</w:t>
-      </w:r>
-    </w:p>
-    <w:p>
-      <w:pPr>
-        <w:spacing w:line="360" w:lineRule="auto"/>
-        <w:jc w:val="both"/>
-        <w:sectPr>
-          <w:footerReference w:type="default" r:id="rId20"/>
-          <w:pgSz w:w="11906" w:h="16838" w:code="9"/>
-          <w:pgMar w:top="1440" w:right="560" w:bottom="1260" w:left="1400" w:header="0" w:footer="1066" w:gutter="0"/>
-          <w:pgBorders w:offsetFrom="page">
-            <w:top w:val="single" w:sz="18" w:space="24" w:color="000000"/>
-            <w:left w:val="single" w:sz="18" w:space="24" w:color="000000"/>
-            <w:bottom w:val="single" w:sz="18" w:space="24" w:color="000000"/>
-            <w:right w:val="single" w:sz="18" w:space="24" w:color="000000"/>
-          </w:pgBorders>
-          <w:pgNumType w:start="71"/>
-          <w:cols w:space="720"/>
-        </w:sectPr>
-      </w:pPr>
-      <w:r>
-        <w:rPr>
-          <w:noProof/>
-        </w:rPr>
-        <mc:AlternateContent>
-          <mc:Choice Requires="wps">
-            <w:drawing>
-              <wp:anchor distT="45720" distB="45720" distL="114300" distR="114300" simplePos="0" relativeHeight="251662848" behindDoc="0" locked="0" layoutInCell="1" allowOverlap="1" wp14:anchorId="4ABAE1D4" wp14:editId="64353926">
-                <wp:simplePos x="0" y="0"/>
-                <wp:positionH relativeFrom="column">
-                  <wp:posOffset>3069737</wp:posOffset>
-                </wp:positionH>
-                <wp:positionV relativeFrom="paragraph">
-                  <wp:posOffset>5157470</wp:posOffset>
-                </wp:positionV>
-                <wp:extent cx="465455" cy="441960"/>
-                <wp:effectExtent l="0" t="0" r="0" b="0"/>
-                <wp:wrapSquare wrapText="bothSides"/>
-                <wp:docPr id="10" name="Text Box 2"/>
-                <wp:cNvGraphicFramePr>
-                  <a:graphicFrameLocks xmlns:a="http://schemas.openxmlformats.org/drawingml/2006/main"/>
-                </wp:cNvGraphicFramePr>
-                <a:graphic xmlns:a="http://schemas.openxmlformats.org/drawingml/2006/main">
-                  <a:graphicData uri="http://schemas.microsoft.com/office/word/2010/wordprocessingShape">
-                    <wps:wsp>
-                      <wps:cNvSpPr txBox="1">
-                        <a:spLocks noChangeArrowheads="1"/>
-                      </wps:cNvSpPr>
-                      <wps:spPr bwMode="auto">
-                        <a:xfrm>
-                          <a:off x="0" y="0"/>
-                          <a:ext cx="465455" cy="441960"/>
-                        </a:xfrm>
-                        <a:prstGeom prst="rect">
-                          <a:avLst/>
-                        </a:prstGeom>
-                        <a:solidFill>
-                          <a:srgbClr val="FFFFFF"/>
-                        </a:solidFill>
-                        <a:ln w="9525">
-                          <a:noFill/>
-                          <a:miter lim="800000"/>
-                          <a:headEnd/>
-                          <a:tailEnd/>
-                        </a:ln>
-                      </wps:spPr>
-                      <wps:txbx>
-                        <w:txbxContent>
-                          <w:p>
-                            <w:r>
-                              <w:t>25</w:t>
-                            </w:r>
-                          </w:p>
-                          <w:p/>
-                        </w:txbxContent>
-                      </wps:txbx>
-                      <wps:bodyPr rot="0" vert="horz" wrap="square" lIns="91440" tIns="45720" rIns="91440" bIns="45720" anchor="t" anchorCtr="0">
-                        <a:noAutofit/>
-                      </wps:bodyPr>
-                    </wps:wsp>
-                  </a:graphicData>
-                </a:graphic>
-                <wp14:sizeRelH relativeFrom="margin">
-                  <wp14:pctWidth>0</wp14:pctWidth>
-                </wp14:sizeRelH>
-                <wp14:sizeRelV relativeFrom="margin">
-                  <wp14:pctHeight>0</wp14:pctHeight>
-                </wp14:sizeRelV>
-              </wp:anchor>
-            </w:drawing>
-          </mc:Choice>
-          <mc:Fallback>
-            <w:pict>
-              <v:shape w14:anchorId="4ABAE1D4" id="_x0000_s1031" type="#_x0000_t202" style="position:absolute;left:0;text-align:left;margin-left:241.7pt;margin-top:406.1pt;width:36.65pt;height:34.8pt;z-index:251662848;visibility:visible;mso-wrap-style:square;mso-width-percent:0;mso-height-percent:0;mso-wrap-distance-left:9pt;mso-wrap-distance-top:3.6pt;mso-wrap-distance-right:9pt;mso-wrap-distance-bottom:3.6pt;mso-position-horizontal:absolute;mso-position-horizontal-relative:text;mso-position-vertical:absolute;mso-position-vertical-relative:text;mso-width-percent:0;mso-height-percent:0;mso-width-relative:margin;mso-height-relative:margin;v-text-anchor:top" o:gfxdata="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" stroked="f">
-                <v:textbox>
-                  <w:txbxContent>
-                    <w:p>
-                      <w:r>
-                        <w:t>25</w:t>
-                      </w:r>
-                    </w:p>
-                    <w:p/>
-                  </w:txbxContent>
-                </v:textbox>
-                <w10:wrap type="square"/>
-              </v:shape>
-            </w:pict>
-          </mc:Fallback>
-        </mc:AlternateContent>
-      </w:r>
-    </w:p>
-    <w:p>
-      <w:pPr>
-        <w:pStyle w:val="Heading1"/>
-        <w:ind w:left="3158"/>
-      </w:pPr>
-      <w:r>
-        <w:lastRenderedPageBreak/>
-        <w:t>BIBLIOGRAPHY</w:t>
-      </w:r>
-    </w:p>
-    <w:p>
-      <w:pPr>
-        <w:pStyle w:val="BodyText"/>
-        <w:rPr>
-          <w:sz w:val="20"/>
-        </w:rPr>
-      </w:pPr>
-    </w:p>
-    <w:p>
-      <w:pPr>
-        <w:pStyle w:val="BodyText"/>
-        <w:rPr>
-          <w:sz w:val="20"/>
-        </w:rPr>
-      </w:pPr>
-    </w:p>
-    <w:p>
-      <w:pPr>
-        <w:pStyle w:val="BodyText"/>
-        <w:rPr>
-          <w:sz w:val="24"/>
-        </w:rPr>
-      </w:pPr>
-    </w:p>
-    <w:p>
-      <w:pPr>
-        <w:pStyle w:val="BodyText"/>
-        <w:spacing w:before="9"/>
-        <w:rPr>
-          <w:b/>
-          <w:sz w:val="27"/>
-        </w:rPr>
-      </w:pPr>
-    </w:p>
-    <w:p>
-      <w:pPr>
-        <w:pStyle w:val="Heading2"/>
-        <w:numPr>
-          <w:ilvl w:val="0"/>
-          <w:numId w:val="8"/>
-        </w:numPr>
-        <w:tabs>
-          <w:tab w:val="left" w:pos="1033"/>
-        </w:tabs>
-        <w:ind w:left="961"/>
-      </w:pPr>
-      <w:r>
-        <w:t>BOOK</w:t>
-      </w:r>
-      <w:r>
-        <w:rPr>
-          <w:spacing w:val="-6"/>
-        </w:rPr>
-        <w:t xml:space="preserve"> </w:t>
-      </w:r>
-      <w:r>
-        <w:t>REFERENCE</w:t>
-      </w:r>
-    </w:p>
-    <w:p>
-      <w:pPr>
-        <w:pStyle w:val="ListParagraph"/>
-        <w:numPr>
-          <w:ilvl w:val="0"/>
-          <w:numId w:val="7"/>
-        </w:numPr>
-        <w:tabs>
-          <w:tab w:val="left" w:pos="1058"/>
-        </w:tabs>
-        <w:spacing w:before="270" w:line="360" w:lineRule="auto"/>
-        <w:ind w:right="821" w:hanging="468"/>
-        <w:jc w:val="both"/>
-        <w:rPr>
-          <w:sz w:val="28"/>
-        </w:rPr>
-      </w:pPr>
-      <w:r>
-        <w:rPr>
-          <w:color w:val="333333"/>
-          <w:sz w:val="28"/>
-        </w:rPr>
-        <w:t>Dart Apprentice: Beyond the Basics</w:t>
-      </w:r>
-      <w:r>
-        <w:rPr>
-          <w:color w:val="333333"/>
-          <w:sz w:val="28"/>
-        </w:rPr>
-        <w:t xml:space="preserve"> </w:t>
-      </w:r>
-      <w:r>
-        <w:rPr>
-          <w:sz w:val="28"/>
-        </w:rPr>
-        <w:t>Authors:</w:t>
-      </w:r>
-      <w:r>
-        <w:rPr>
-          <w:spacing w:val="-3"/>
-          <w:sz w:val="28"/>
-        </w:rPr>
-        <w:t xml:space="preserve"> </w:t>
-      </w:r>
-      <w:r>
-        <w:rPr>
-          <w:sz w:val="28"/>
-        </w:rPr>
-        <w:t>Jonathan Sande</w:t>
-      </w:r>
-      <w:r>
-        <w:rPr>
-          <w:spacing w:val="-2"/>
-          <w:sz w:val="28"/>
-        </w:rPr>
-        <w:t xml:space="preserve"> </w:t>
-      </w:r>
-    </w:p>
-    <w:p>
-      <w:pPr>
-        <w:pStyle w:val="ListParagraph"/>
-        <w:numPr>
-          <w:ilvl w:val="0"/>
-          <w:numId w:val="7"/>
-        </w:numPr>
-        <w:tabs>
-          <w:tab w:val="left" w:pos="1058"/>
-        </w:tabs>
-        <w:spacing w:line="360" w:lineRule="auto"/>
-        <w:ind w:left="1058" w:right="874"/>
-        <w:jc w:val="both"/>
-        <w:rPr>
-          <w:sz w:val="28"/>
-        </w:rPr>
-      </w:pPr>
-      <w:r>
-        <w:rPr>
-          <w:color w:val="333333"/>
-          <w:sz w:val="28"/>
-        </w:rPr>
-        <w:t>Data Structures &amp; Algorithms in Dart</w:t>
-      </w:r>
-      <w:r>
-        <w:rPr>
-          <w:color w:val="333333"/>
-          <w:sz w:val="28"/>
-        </w:rPr>
-        <w:t xml:space="preserve"> </w:t>
-      </w:r>
-      <w:r>
-        <w:rPr>
-          <w:sz w:val="28"/>
-        </w:rPr>
-        <w:t xml:space="preserve">Author: </w:t>
-      </w:r>
-      <w:r>
-        <w:rPr>
-          <w:sz w:val="28"/>
-        </w:rPr>
-        <w:t>Jonathan Sande,</w:t>
-      </w:r>
-      <w:r>
-        <w:rPr>
-          <w:sz w:val="28"/>
-        </w:rPr>
-        <w:t xml:space="preserve"> </w:t>
-      </w:r>
-      <w:r>
-        <w:rPr>
-          <w:sz w:val="28"/>
-        </w:rPr>
-        <w:t>Vincent Ngo and Kelvin Lau</w:t>
-      </w:r>
-    </w:p>
-    <w:p>
-      <w:pPr>
-        <w:pStyle w:val="ListParagraph"/>
-        <w:numPr>
-          <w:ilvl w:val="0"/>
-          <w:numId w:val="7"/>
-        </w:numPr>
-        <w:tabs>
-          <w:tab w:val="left" w:pos="1058"/>
-        </w:tabs>
-        <w:spacing w:line="360" w:lineRule="auto"/>
-        <w:ind w:left="1058" w:right="874"/>
-        <w:jc w:val="both"/>
-        <w:rPr>
-          <w:sz w:val="28"/>
-        </w:rPr>
-      </w:pPr>
-      <w:r>
-        <w:rPr>
-          <w:color w:val="333333"/>
-          <w:sz w:val="28"/>
-        </w:rPr>
-        <w:t>Flutter Apps Development: Build Cross-Platform Flutter Apps with Trust</w:t>
-      </w:r>
-      <w:r>
-        <w:rPr>
-          <w:sz w:val="28"/>
-        </w:rPr>
-        <w:t xml:space="preserve"> </w:t>
-      </w:r>
-      <w:r>
-        <w:rPr>
-          <w:sz w:val="28"/>
-        </w:rPr>
-        <w:t>Author</w:t>
-      </w:r>
-      <w:r>
-        <w:rPr>
-          <w:sz w:val="28"/>
-        </w:rPr>
-        <w:t xml:space="preserve"> </w:t>
-      </w:r>
-      <w:r>
-        <w:rPr>
-          <w:sz w:val="28"/>
-        </w:rPr>
-        <w:t>:</w:t>
-      </w:r>
-      <w:r>
-        <w:rPr>
-          <w:spacing w:val="40"/>
-          <w:sz w:val="28"/>
-        </w:rPr>
-        <w:t xml:space="preserve"> </w:t>
-      </w:r>
-      <w:r>
-        <w:rPr>
-          <w:sz w:val="28"/>
-        </w:rPr>
-        <w:t>Mouaz M. Al-Shahmeh</w:t>
-      </w:r>
-    </w:p>
-    <w:p>
-      <w:pPr>
-        <w:pStyle w:val="ListParagraph"/>
-        <w:numPr>
-          <w:ilvl w:val="0"/>
-          <w:numId w:val="7"/>
-        </w:numPr>
-        <w:tabs>
-          <w:tab w:val="left" w:pos="1058"/>
-        </w:tabs>
-        <w:spacing w:line="360" w:lineRule="auto"/>
-        <w:ind w:left="1058" w:right="874"/>
-        <w:jc w:val="both"/>
-        <w:rPr>
-          <w:sz w:val="28"/>
-        </w:rPr>
-      </w:pPr>
-      <w:r>
-        <w:rPr>
-          <w:color w:val="333333"/>
-          <w:sz w:val="28"/>
-        </w:rPr>
-        <w:t>Beginnin</w:t>
-      </w:r>
-      <w:r>
-        <w:rPr>
-          <w:sz w:val="28"/>
-        </w:rPr>
-        <w:t xml:space="preserve">g </w:t>
-      </w:r>
-      <w:r>
-        <w:rPr>
-          <w:color w:val="333333"/>
-          <w:sz w:val="28"/>
-        </w:rPr>
-        <w:t>App Development with Flutter</w:t>
-      </w:r>
-      <w:r>
-        <w:rPr>
-          <w:color w:val="333333"/>
-          <w:sz w:val="28"/>
-        </w:rPr>
-        <w:t xml:space="preserve"> </w:t>
-      </w:r>
-      <w:r>
-        <w:rPr>
-          <w:sz w:val="28"/>
-        </w:rPr>
-        <w:t>Author : Rap Payne</w:t>
-      </w:r>
-    </w:p>
-    <w:p>
-      <w:pPr>
-        <w:pStyle w:val="BodyText"/>
-        <w:rPr>
-          <w:sz w:val="24"/>
-        </w:rPr>
-      </w:pPr>
-    </w:p>
-    <w:p>
-      <w:pPr>
-        <w:pStyle w:val="Heading2"/>
-        <w:numPr>
-          <w:ilvl w:val="0"/>
-          <w:numId w:val="2"/>
-        </w:numPr>
-        <w:tabs>
-          <w:tab w:val="left" w:pos="962"/>
-        </w:tabs>
-        <w:spacing w:before="100"/>
-        <w:ind w:hanging="345"/>
-      </w:pPr>
-      <w:r>
-        <w:t>WEB</w:t>
-      </w:r>
-      <w:r>
-        <w:rPr>
-          <w:spacing w:val="-5"/>
-        </w:rPr>
-        <w:t xml:space="preserve"> </w:t>
-      </w:r>
-      <w:r>
-        <w:t>REFFERENCE</w:t>
-      </w:r>
-    </w:p>
-    <w:p>
-      <w:pPr>
-        <w:pStyle w:val="ListParagraph"/>
-        <w:numPr>
-          <w:ilvl w:val="0"/>
-          <w:numId w:val="1"/>
-        </w:numPr>
-        <w:tabs>
-          <w:tab w:val="left" w:pos="1079"/>
-        </w:tabs>
-        <w:spacing w:before="75"/>
-        <w:rPr>
-          <w:sz w:val="28"/>
-        </w:rPr>
-      </w:pPr>
-      <w:r>
-        <w:rPr>
-          <w:sz w:val="28"/>
-        </w:rPr>
-        <w:t>Pub.dev</w:t>
-      </w:r>
-    </w:p>
-    <w:p>
-      <w:pPr>
-        <w:spacing w:before="156"/>
-        <w:ind w:left="664"/>
-        <w:rPr>
-          <w:i/>
-          <w:sz w:val="28"/>
-        </w:rPr>
-      </w:pPr>
-      <w:r>
-        <w:rPr>
-          <w:sz w:val="28"/>
-        </w:rPr>
-        <w:t>Link:</w:t>
-      </w:r>
-      <w:r>
-        <w:rPr>
-          <w:spacing w:val="-17"/>
-          <w:sz w:val="28"/>
-        </w:rPr>
-        <w:t xml:space="preserve"> </w:t>
-      </w:r>
-      <w:r>
-        <w:rPr>
-          <w:i/>
-          <w:color w:val="0000FF"/>
-          <w:sz w:val="28"/>
-          <w:u w:val="single" w:color="0000FF"/>
-        </w:rPr>
-        <w:t>https://pub.dev/</w:t>
-      </w:r>
-    </w:p>
-    <w:p>
-      <w:pPr>
-        <w:pStyle w:val="ListParagraph"/>
-        <w:numPr>
-          <w:ilvl w:val="0"/>
-          <w:numId w:val="1"/>
-        </w:numPr>
-        <w:tabs>
-          <w:tab w:val="left" w:pos="1058"/>
-        </w:tabs>
-        <w:spacing w:before="161"/>
-        <w:ind w:left="1058" w:hanging="399"/>
-        <w:rPr>
-          <w:sz w:val="28"/>
-        </w:rPr>
-      </w:pPr>
-      <w:r>
-        <w:rPr>
-          <w:sz w:val="28"/>
-        </w:rPr>
-        <w:t>Dart programming language</w:t>
-      </w:r>
-    </w:p>
-    <w:p>
-      <w:pPr>
-        <w:spacing w:before="151"/>
-        <w:ind w:left="659"/>
-        <w:rPr>
-          <w:i/>
-          <w:sz w:val="28"/>
-        </w:rPr>
-      </w:pPr>
-      <w:r>
-        <w:rPr>
-          <w:spacing w:val="-1"/>
-          <w:sz w:val="28"/>
-        </w:rPr>
-        <w:t>Link:</w:t>
-      </w:r>
-      <w:r>
-        <w:rPr>
-          <w:spacing w:val="11"/>
-          <w:sz w:val="28"/>
-        </w:rPr>
-        <w:t xml:space="preserve"> </w:t>
-      </w:r>
-      <w:r>
-        <w:rPr>
-          <w:i/>
-          <w:color w:val="0000FF"/>
-          <w:sz w:val="28"/>
-          <w:u w:val="single" w:color="0000FF"/>
-        </w:rPr>
-        <w:t>https://dart.dev/</w:t>
-      </w:r>
-    </w:p>
-    <w:p>
-      <w:pPr>
-        <w:pStyle w:val="BodyText"/>
-        <w:spacing w:before="6"/>
-        <w:rPr>
-          <w:i/>
-          <w:sz w:val="20"/>
-        </w:rPr>
-      </w:pPr>
-    </w:p>
-    <w:p>
-      <w:pPr>
-        <w:pStyle w:val="ListParagraph"/>
-        <w:numPr>
-          <w:ilvl w:val="0"/>
-          <w:numId w:val="1"/>
-        </w:numPr>
-        <w:tabs>
-          <w:tab w:val="left" w:pos="1058"/>
-        </w:tabs>
-        <w:spacing w:before="89"/>
-        <w:ind w:left="1058" w:hanging="399"/>
-        <w:rPr>
-          <w:sz w:val="28"/>
-        </w:rPr>
-      </w:pPr>
-      <w:r>
-        <w:rPr>
-          <w:sz w:val="28"/>
-        </w:rPr>
-        <w:t>Flutter</w:t>
-      </w:r>
-    </w:p>
-    <w:p>
-      <w:pPr>
-        <w:spacing w:before="155"/>
-        <w:ind w:left="659"/>
-        <w:rPr>
-          <w:i/>
-          <w:sz w:val="28"/>
-        </w:rPr>
-      </w:pPr>
-      <w:r>
-        <w:rPr>
-          <w:sz w:val="28"/>
-        </w:rPr>
-        <w:t>Link:</w:t>
-      </w:r>
-      <w:r>
-        <w:rPr>
-          <w:spacing w:val="-17"/>
-          <w:sz w:val="28"/>
-        </w:rPr>
-        <w:t xml:space="preserve"> </w:t>
-      </w:r>
-      <w:r>
-        <w:rPr>
-          <w:i/>
-          <w:color w:val="0000FF"/>
-          <w:sz w:val="28"/>
-          <w:u w:val="single" w:color="0000FF"/>
-        </w:rPr>
-        <w:t>https://flutter.dev/</w:t>
-      </w:r>
-    </w:p>
-    <w:p>
-      <w:pPr>
-        <w:pStyle w:val="BodyText"/>
-        <w:spacing w:before="3"/>
-        <w:rPr>
-          <w:i/>
-          <w:sz w:val="25"/>
-        </w:rPr>
-      </w:pPr>
-    </w:p>
-    <w:p>
-      <w:pPr>
-        <w:pStyle w:val="ListParagraph"/>
-        <w:numPr>
-          <w:ilvl w:val="0"/>
-          <w:numId w:val="1"/>
-        </w:numPr>
-        <w:tabs>
-          <w:tab w:val="left" w:pos="1058"/>
-        </w:tabs>
-        <w:ind w:left="1058" w:hanging="399"/>
-        <w:rPr>
-          <w:sz w:val="28"/>
-        </w:rPr>
-      </w:pPr>
-      <w:r>
-        <w:rPr>
-          <w:sz w:val="28"/>
-        </w:rPr>
-        <w:t>Stack Overflow</w:t>
-      </w:r>
-    </w:p>
-    <w:p>
-      <w:pPr>
-        <w:pStyle w:val="BodyText"/>
-        <w:spacing w:before="155"/>
-        <w:ind w:left="659"/>
-        <w:rPr>
-          <w:i/>
-          <w:color w:val="0000FF"/>
-          <w:szCs w:val="22"/>
-          <w:u w:val="single" w:color="0000FF"/>
-        </w:rPr>
-      </w:pPr>
-      <w:r>
-        <w:t>Link</w:t>
-      </w:r>
-      <w:r>
-        <w:t>:</w:t>
-      </w:r>
-      <w:r>
-        <w:t xml:space="preserve"> </w:t>
-      </w:r>
-      <w:r>
-        <w:rPr>
-          <w:i/>
-          <w:color w:val="0000FF"/>
-          <w:szCs w:val="22"/>
-          <w:u w:val="single" w:color="0000FF"/>
-        </w:rPr>
-        <w:t>https://stackoverflow.com/</w:t>
-      </w:r>
-    </w:p>
-    <w:p>
-      <w:pPr>
-        <w:pStyle w:val="BodyText"/>
-        <w:spacing w:before="155"/>
-        <w:ind w:left="659"/>
-      </w:pPr>
-    </w:p>
-    <w:p>
-      <w:pPr>
-        <w:pStyle w:val="BodyText"/>
-        <w:spacing w:before="155"/>
-        <w:ind w:left="659"/>
-      </w:pPr>
-    </w:p>
-    <w:p>
-      <w:r>
-        <w:rPr>
-          <w:noProof/>
-        </w:rPr>
-        <mc:AlternateContent>
-          <mc:Choice Requires="wps">
-            <w:drawing>
-              <wp:anchor distT="45720" distB="45720" distL="114300" distR="114300" simplePos="0" relativeHeight="251665920" behindDoc="0" locked="0" layoutInCell="1" allowOverlap="1" wp14:anchorId="73B361F6" wp14:editId="11F1C1C5">
-                <wp:simplePos x="0" y="0"/>
-                <wp:positionH relativeFrom="column">
-                  <wp:posOffset>3083560</wp:posOffset>
-                </wp:positionH>
-                <wp:positionV relativeFrom="paragraph">
-                  <wp:posOffset>2188048</wp:posOffset>
-                </wp:positionV>
-                <wp:extent cx="465455" cy="414020"/>
-                <wp:effectExtent l="0" t="0" r="0" b="5080"/>
-                <wp:wrapSquare wrapText="bothSides"/>
-                <wp:docPr id="12" name="Text Box 2"/>
-                <wp:cNvGraphicFramePr>
-                  <a:graphicFrameLocks xmlns:a="http://schemas.openxmlformats.org/drawingml/2006/main"/>
-                </wp:cNvGraphicFramePr>
-                <a:graphic xmlns:a="http://schemas.openxmlformats.org/drawingml/2006/main">
-                  <a:graphicData uri="http://schemas.microsoft.com/office/word/2010/wordprocessingShape">
-                    <wps:wsp>
-                      <wps:cNvSpPr txBox="1">
-                        <a:spLocks noChangeArrowheads="1"/>
-                      </wps:cNvSpPr>
-                      <wps:spPr bwMode="auto">
-                        <a:xfrm>
-                          <a:off x="0" y="0"/>
-                          <a:ext cx="465455" cy="414020"/>
-                        </a:xfrm>
-                        <a:prstGeom prst="rect">
-                          <a:avLst/>
-                        </a:prstGeom>
-                        <a:solidFill>
-                          <a:srgbClr val="FFFFFF"/>
-                        </a:solidFill>
-                        <a:ln w="9525">
-                          <a:noFill/>
-                          <a:miter lim="800000"/>
-                          <a:headEnd/>
-                          <a:tailEnd/>
-                        </a:ln>
-                      </wps:spPr>
-                      <wps:txbx>
-                        <w:txbxContent>
-                          <w:p>
-                            <w:r>
-                              <w:t>26</w:t>
-                            </w:r>
-                          </w:p>
-                          <w:p/>
-                        </w:txbxContent>
-                      </wps:txbx>
-                      <wps:bodyPr rot="0" vert="horz" wrap="square" lIns="91440" tIns="45720" rIns="91440" bIns="45720" anchor="t" anchorCtr="0">
-                        <a:noAutofit/>
-                      </wps:bodyPr>
-                    </wps:wsp>
-                  </a:graphicData>
-                </a:graphic>
-                <wp14:sizeRelH relativeFrom="margin">
-                  <wp14:pctWidth>0</wp14:pctWidth>
-                </wp14:sizeRelH>
-                <wp14:sizeRelV relativeFrom="margin">
-                  <wp14:pctHeight>0</wp14:pctHeight>
-                </wp14:sizeRelV>
-              </wp:anchor>
-            </w:drawing>
-          </mc:Choice>
-          <mc:Fallback>
-            <w:pict>
-              <v:shape w14:anchorId="73B361F6" id="_x0000_s1032" type="#_x0000_t202" style="position:absolute;margin-left:242.8pt;margin-top:172.3pt;width:36.65pt;height:32.6pt;z-index:251665920;visibility:visible;mso-wrap-style:square;mso-width-percent:0;mso-height-percent:0;mso-wrap-distance-left:9pt;mso-wrap-distance-top:3.6pt;mso-wrap-distance-right:9pt;mso-wrap-distance-bottom:3.6pt;mso-position-horizontal:absolute;mso-position-horizontal-relative:text;mso-position-vertical:absolute;mso-position-vertical-relative:text;mso-width-percent:0;mso-height-percent:0;mso-width-relative:margin;mso-height-relative:margin;v-text-anchor:top" o:gfxdata="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" stroked="f">
-                <v:textbox>
-                  <w:txbxContent>
-                    <w:p>
-                      <w:r>
-                        <w:t>26</w:t>
-                      </w:r>
-                    </w:p>
-                    <w:p/>
-                  </w:txbxContent>
-                </v:textbox>
-                <w10:wrap type="square"/>
-              </v:shape>
-            </w:pict>
-          </mc:Fallback>
-        </mc:AlternateContent>
-      </w:r>
-    </w:p>
     <w:sectPr>
       <w:pgSz w:w="11906" w:h="16838" w:code="9"/>
       <w:pgMar w:top="1440" w:right="560" w:bottom="1260" w:left="1400" w:header="0" w:footer="1066" w:gutter="0"/>
@@ -3999,6 +3038,7 @@
         <w:bottom w:val="single" w:sz="18" w:space="24" w:color="000000"/>
         <w:right w:val="single" w:sz="18" w:space="24" w:color="000000"/>
       </w:pgBorders>
+      <w:pgNumType w:start="71"/>
       <w:cols w:space="720"/>
     </w:sectPr>
   </w:body>
@@ -4053,20 +3093,6 @@
 </file>
 
 <file path=word/footer3.xml><?xml version="1.0" encoding="utf-8"?>
-<w:ftr xmlns:wpc="http://schemas.microsoft.com/office/word/2010/wordprocessingCanvas" xmlns:cx="http://schemas.microsoft.com/office/drawing/2014/chartex" xmlns:cx1="http://schemas.microsoft.com/office/drawing/2015/9/8/chartex" xmlns:cx2="http://schemas.microsoft.com/office/drawing/2015/10/21/chartex" xmlns:cx3="http://schemas.microsoft.com/office/drawing/2016/5/9/chartex" xmlns:cx4="http://schemas.microsoft.com/office/drawing/2016/5/10/chartex" xmlns:cx5="http://schemas.microsoft.com/office/drawing/2016/5/11/chartex" xmlns:cx6="http://schemas.microsoft.com/office/drawing/2016/5/12/chartex" xmlns:cx7="http://schemas.microsoft.com/office/drawing/2016/5/13/chartex" xmlns:cx8="http://schemas.microsoft.com/office/drawing/2016/5/14/chartex" xmlns:mc="http://schemas.openxmlformats.org/markup-compatibility/2006" xmlns:aink="http://schemas.microsoft.com/office/drawing/2016/ink" xmlns:am3d="http://schemas.microsoft.com/office/drawing/2017/model3d" xmlns:o="urn:schemas-microsoft-com:office:office" xmlns:r="http://schemas.openxmlformats.org/officeDocument/2006/relationships" xmlns:m="http://schemas.openxmlformats.org/officeDocument/2006/math" xmlns:v="urn:schemas-microsoft-com:vml" xmlns:wp14="http://schemas.microsoft.com/office/word/2010/wordprocessingDrawing" xmlns:wp="http://schemas.openxmlformats.org/drawingml/2006/wordprocessingDrawing" xmlns:w10="urn:schemas-microsoft-com:office:word" xmlns:w="http://schemas.openxmlformats.org/wordprocessingml/2006/main" xmlns:w14="http://schemas.microsoft.com/office/word/2010/wordml" xmlns:w15="http://schemas.microsoft.com/office/word/2012/wordml" xmlns:w16cex="http://schemas.microsoft.com/office/word/2018/wordml/cex" xmlns:w16cid="http://schemas.microsoft.com/office/word/2016/wordml/cid" xmlns:w16="http://schemas.microsoft.com/office/word/2018/wordml" xmlns:w16sdtdh="http://schemas.microsoft.com/office/word/2020/wordml/sdtdatahash" xmlns:w16se="http://schemas.microsoft.com/office/word/2015/wordml/symex" xmlns:wpg="http://schemas.microsoft.com/office/word/2010/wordprocessingGroup" xmlns:wpi="http://schemas.microsoft.com/office/word/2010/wordprocessingInk" xmlns:wne="http://schemas.microsoft.com/office/word/2006/wordml" xmlns:wps="http://schemas.microsoft.com/office/word/2010/wordprocessingShape" mc:Ignorable="w14 w15 w16se w16cid w16 w16cex w16sdtdh wp14">
-  <w:p>
-    <w:pPr>
-      <w:pStyle w:val="BodyText"/>
-      <w:spacing w:line="14" w:lineRule="auto"/>
-      <w:rPr>
-        <w:sz w:val="20"/>
-      </w:rPr>
-    </w:pPr>
-  </w:p>
-</w:ftr>
-</file>
-
-<file path=word/footer4.xml><?xml version="1.0" encoding="utf-8"?>
 <w:ftr xmlns:wpc="http://schemas.microsoft.com/office/word/2010/wordprocessingCanvas" xmlns:cx="http://schemas.microsoft.com/office/drawing/2014/chartex" xmlns:cx1="http://schemas.microsoft.com/office/drawing/2015/9/8/chartex" xmlns:cx2="http://schemas.microsoft.com/office/drawing/2015/10/21/chartex" xmlns:cx3="http://schemas.microsoft.com/office/drawing/2016/5/9/chartex" xmlns:cx4="http://schemas.microsoft.com/office/drawing/2016/5/10/chartex" xmlns:cx5="http://schemas.microsoft.com/office/drawing/2016/5/11/chartex" xmlns:cx6="http://schemas.microsoft.com/office/drawing/2016/5/12/chartex" xmlns:cx7="http://schemas.microsoft.com/office/drawing/2016/5/13/chartex" xmlns:cx8="http://schemas.microsoft.com/office/drawing/2016/5/14/chartex" xmlns:mc="http://schemas.openxmlformats.org/markup-compatibility/2006" xmlns:aink="http://schemas.microsoft.com/office/drawing/2016/ink" xmlns:am3d="http://schemas.microsoft.com/office/drawing/2017/model3d" xmlns:o="urn:schemas-microsoft-com:office:office" xmlns:r="http://schemas.openxmlformats.org/officeDocument/2006/relationships" xmlns:m="http://schemas.openxmlformats.org/officeDocument/2006/math" xmlns:v="urn:schemas-microsoft-com:vml" xmlns:wp14="http://schemas.microsoft.com/office/word/2010/wordprocessingDrawing" xmlns:wp="http://schemas.openxmlformats.org/drawingml/2006/wordprocessingDrawing" xmlns:w10="urn:schemas-microsoft-com:office:word" xmlns:w="http://schemas.openxmlformats.org/wordprocessingml/2006/main" xmlns:w14="http://schemas.microsoft.com/office/word/2010/wordml" xmlns:w15="http://schemas.microsoft.com/office/word/2012/wordml" xmlns:w16cex="http://schemas.microsoft.com/office/word/2018/wordml/cex" xmlns:w16cid="http://schemas.microsoft.com/office/word/2016/wordml/cid" xmlns:w16="http://schemas.microsoft.com/office/word/2018/wordml" xmlns:w16sdtdh="http://schemas.microsoft.com/office/word/2020/wordml/sdtdatahash" xmlns:w16se="http://schemas.microsoft.com/office/word/2015/wordml/symex" xmlns:wpg="http://schemas.microsoft.com/office/word/2010/wordprocessingGroup" xmlns:wpi="http://schemas.microsoft.com/office/word/2010/wordprocessingInk" xmlns:wne="http://schemas.microsoft.com/office/word/2006/wordml" xmlns:wps="http://schemas.microsoft.com/office/word/2010/wordprocessingShape" mc:Ignorable="w14 w15 w16se w16cid w16 w16cex w16sdtdh wp14">
   <w:p>
     <w:pPr>

</xml_diff>

<commit_message>
FINAL THE END ~~BY SAHIL
</commit_message>
<xml_diff>
--- a/Docs/4.Proejct Report Sample - Chapter 5 and other.docx
+++ b/Docs/4.Proejct Report Sample - Chapter 5 and other.docx
@@ -111,7 +111,7 @@
           </mc:Choice>
           <mc:Fallback>
             <w:pict>
-              <v:line w14:anchorId="29ABF841" id="Straight Connector 1" o:spid="_x0000_s1026" style="position:absolute;z-index:251657728;visibility:visible;mso-wrap-style:square;mso-width-percent:0;mso-height-percent:0;mso-wrap-distance-left:9pt;mso-wrap-distance-top:0;mso-wrap-distance-right:9pt;mso-wrap-distance-bottom:0;mso-position-horizontal:absolute;mso-position-horizontal-relative:page;mso-position-vertical:absolute;mso-position-vertical-relative:text;mso-width-percent:0;mso-height-percent:0;mso-width-relative:page;mso-height-relative:page" from="70.05pt,1.5pt" to="544pt,1.5pt" o:gfxdata="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" strokeweight="2.25pt">
+              <v:line w14:anchorId="13E701CE" id="Straight Connector 1" o:spid="_x0000_s1026" style="position:absolute;z-index:251657728;visibility:visible;mso-wrap-style:square;mso-width-percent:0;mso-height-percent:0;mso-wrap-distance-left:9pt;mso-wrap-distance-top:0;mso-wrap-distance-right:9pt;mso-wrap-distance-bottom:0;mso-position-horizontal:absolute;mso-position-horizontal-relative:page;mso-position-vertical:absolute;mso-position-vertical-relative:text;mso-width-percent:0;mso-height-percent:0;mso-width-relative:page;mso-height-relative:page" from="70.05pt,1.5pt" to="544pt,1.5pt" o:gfxdata="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" strokeweight="2.25pt">
                 <w10:wrap anchorx="page"/>
               </v:line>
             </w:pict>
@@ -192,6 +192,7 @@
         </w:rPr>
         <w:t xml:space="preserve"> </w:t>
       </w:r>
+      <w:proofErr w:type="gramStart"/>
       <w:r>
         <w:rPr>
           <w:b/>
@@ -211,7 +212,15 @@
           <w:b/>
           <w:sz w:val="28"/>
         </w:rPr>
-        <w:t xml:space="preserve">: </w:t>
+        <w:t>:</w:t>
+      </w:r>
+      <w:proofErr w:type="gramEnd"/>
+      <w:r>
+        <w:rPr>
+          <w:b/>
+          <w:sz w:val="28"/>
+        </w:rPr>
+        <w:t xml:space="preserve"> </w:t>
       </w:r>
       <w:r>
         <w:rPr>
@@ -314,7 +323,23 @@
           <w:b/>
           <w:sz w:val="28"/>
         </w:rPr>
-        <w:t>Needed ( Mobile Phone ) :</w:t>
+        <w:t xml:space="preserve">Needed </w:t>
+      </w:r>
+      <w:proofErr w:type="gramStart"/>
+      <w:r>
+        <w:rPr>
+          <w:b/>
+          <w:sz w:val="28"/>
+        </w:rPr>
+        <w:t>( Mobile</w:t>
+      </w:r>
+      <w:proofErr w:type="gramEnd"/>
+      <w:r>
+        <w:rPr>
+          <w:b/>
+          <w:sz w:val="28"/>
+        </w:rPr>
+        <w:t xml:space="preserve"> Phone ) :</w:t>
       </w:r>
       <w:r>
         <w:rPr>
@@ -369,7 +394,23 @@
           <w:b/>
           <w:sz w:val="28"/>
         </w:rPr>
-        <w:t xml:space="preserve">5.1.3 Network Connection : </w:t>
+        <w:t xml:space="preserve">5.1.3 Network </w:t>
+      </w:r>
+      <w:proofErr w:type="gramStart"/>
+      <w:r>
+        <w:rPr>
+          <w:b/>
+          <w:sz w:val="28"/>
+        </w:rPr>
+        <w:t>Connection :</w:t>
+      </w:r>
+      <w:proofErr w:type="gramEnd"/>
+      <w:r>
+        <w:rPr>
+          <w:b/>
+          <w:sz w:val="28"/>
+        </w:rPr>
+        <w:t xml:space="preserve"> </w:t>
       </w:r>
       <w:r>
         <w:rPr>
@@ -1097,11 +1138,19 @@
         </w:rPr>
         <w:t xml:space="preserve"> </w:t>
       </w:r>
-      <w:r>
-        <w:rPr>
-          <w:sz w:val="24"/>
-        </w:rPr>
-        <w:t>8:Design Layout]</w:t>
+      <w:proofErr w:type="gramStart"/>
+      <w:r>
+        <w:rPr>
+          <w:sz w:val="24"/>
+        </w:rPr>
+        <w:t>8:Design</w:t>
+      </w:r>
+      <w:proofErr w:type="gramEnd"/>
+      <w:r>
+        <w:rPr>
+          <w:sz w:val="24"/>
+        </w:rPr>
+        <w:t xml:space="preserve"> Layout]</w:t>
       </w:r>
     </w:p>
     <w:p>
@@ -1220,11 +1269,19 @@
         </w:rPr>
         <w:t>[</w:t>
       </w:r>
-      <w:r>
-        <w:rPr>
-          <w:sz w:val="24"/>
-        </w:rPr>
-        <w:t xml:space="preserve">Figure : </w:t>
+      <w:proofErr w:type="gramStart"/>
+      <w:r>
+        <w:rPr>
+          <w:sz w:val="24"/>
+        </w:rPr>
+        <w:t>Figure :</w:t>
+      </w:r>
+      <w:proofErr w:type="gramEnd"/>
+      <w:r>
+        <w:rPr>
+          <w:sz w:val="24"/>
+        </w:rPr>
+        <w:t xml:space="preserve"> </w:t>
       </w:r>
       <w:r>
         <w:rPr>
@@ -1343,11 +1400,19 @@
         </w:rPr>
         <w:t>[</w:t>
       </w:r>
-      <w:r>
-        <w:rPr>
-          <w:sz w:val="24"/>
-        </w:rPr>
-        <w:t>Figure : Homepage]</w:t>
+      <w:proofErr w:type="gramStart"/>
+      <w:r>
+        <w:rPr>
+          <w:sz w:val="24"/>
+        </w:rPr>
+        <w:t>Figure :</w:t>
+      </w:r>
+      <w:proofErr w:type="gramEnd"/>
+      <w:r>
+        <w:rPr>
+          <w:sz w:val="24"/>
+        </w:rPr>
+        <w:t xml:space="preserve"> Homepage]</w:t>
       </w:r>
     </w:p>
     <w:p/>
@@ -1443,11 +1508,19 @@
         </w:rPr>
         <w:t>[</w:t>
       </w:r>
-      <w:r>
-        <w:rPr>
-          <w:sz w:val="24"/>
-        </w:rPr>
-        <w:t>Figure : Homepage]</w:t>
+      <w:proofErr w:type="gramStart"/>
+      <w:r>
+        <w:rPr>
+          <w:sz w:val="24"/>
+        </w:rPr>
+        <w:t>Figure :</w:t>
+      </w:r>
+      <w:proofErr w:type="gramEnd"/>
+      <w:r>
+        <w:rPr>
+          <w:sz w:val="24"/>
+        </w:rPr>
+        <w:t xml:space="preserve"> Homepage]</w:t>
       </w:r>
     </w:p>
     <w:p/>
@@ -1456,6 +1529,7 @@
         <w:pStyle w:val="Heading1"/>
         <w:ind w:left="837"/>
       </w:pPr>
+      <w:proofErr w:type="gramStart"/>
       <w:r>
         <w:lastRenderedPageBreak/>
         <w:t>AUTHENTICATION</w:t>
@@ -1463,6 +1537,7 @@
       <w:r>
         <w:t>:-</w:t>
       </w:r>
+      <w:proofErr w:type="gramEnd"/>
     </w:p>
     <w:p>
       <w:pPr>
@@ -1579,7 +1654,15 @@
           <w:b/>
           <w:sz w:val="24"/>
         </w:rPr>
-        <w:t>[Figure</w:t>
+        <w:t>[</w:t>
+      </w:r>
+      <w:proofErr w:type="gramStart"/>
+      <w:r>
+        <w:rPr>
+          <w:b/>
+          <w:sz w:val="24"/>
+        </w:rPr>
+        <w:t>Figure</w:t>
       </w:r>
       <w:r>
         <w:rPr>
@@ -1596,6 +1679,7 @@
         </w:rPr>
         <w:t>:</w:t>
       </w:r>
+      <w:proofErr w:type="gramEnd"/>
       <w:r>
         <w:rPr>
           <w:b/>
@@ -1720,7 +1804,15 @@
           <w:b/>
           <w:sz w:val="24"/>
         </w:rPr>
-        <w:t>[Figure</w:t>
+        <w:t>[</w:t>
+      </w:r>
+      <w:proofErr w:type="gramStart"/>
+      <w:r>
+        <w:rPr>
+          <w:b/>
+          <w:sz w:val="24"/>
+        </w:rPr>
+        <w:t>Figure</w:t>
       </w:r>
       <w:r>
         <w:rPr>
@@ -1737,6 +1829,7 @@
         </w:rPr>
         <w:t>:</w:t>
       </w:r>
+      <w:proofErr w:type="gramEnd"/>
       <w:r>
         <w:rPr>
           <w:b/>
@@ -1896,7 +1989,15 @@
           <w:b/>
           <w:sz w:val="24"/>
         </w:rPr>
-        <w:t xml:space="preserve">         [Figure</w:t>
+        <w:t xml:space="preserve">         [</w:t>
+      </w:r>
+      <w:proofErr w:type="gramStart"/>
+      <w:r>
+        <w:rPr>
+          <w:b/>
+          <w:sz w:val="24"/>
+        </w:rPr>
+        <w:t>Figure</w:t>
       </w:r>
       <w:r>
         <w:rPr>
@@ -1913,6 +2014,7 @@
         </w:rPr>
         <w:t>:</w:t>
       </w:r>
+      <w:proofErr w:type="gramEnd"/>
       <w:r>
         <w:rPr>
           <w:b/>
@@ -2054,7 +2156,15 @@
           <w:b/>
           <w:sz w:val="24"/>
         </w:rPr>
-        <w:t>[Figure</w:t>
+        <w:t>[</w:t>
+      </w:r>
+      <w:proofErr w:type="gramStart"/>
+      <w:r>
+        <w:rPr>
+          <w:b/>
+          <w:sz w:val="24"/>
+        </w:rPr>
+        <w:t>Figure</w:t>
       </w:r>
       <w:r>
         <w:rPr>
@@ -2071,6 +2181,7 @@
         </w:rPr>
         <w:t>:</w:t>
       </w:r>
+      <w:proofErr w:type="gramEnd"/>
       <w:r>
         <w:rPr>
           <w:b/>
@@ -2094,8 +2205,13 @@
       </w:pPr>
       <w:r>
         <w:lastRenderedPageBreak/>
-        <w:t>PHYSICAL HEALTH:-</w:t>
-      </w:r>
+        <w:t xml:space="preserve">PHYSICAL </w:t>
+      </w:r>
+      <w:proofErr w:type="gramStart"/>
+      <w:r>
+        <w:t>HEALTH:-</w:t>
+      </w:r>
+      <w:proofErr w:type="gramEnd"/>
     </w:p>
     <w:p>
       <w:pPr>
@@ -2197,7 +2313,15 @@
           <w:b/>
           <w:sz w:val="24"/>
         </w:rPr>
-        <w:t>[Figure</w:t>
+        <w:t>[</w:t>
+      </w:r>
+      <w:proofErr w:type="gramStart"/>
+      <w:r>
+        <w:rPr>
+          <w:b/>
+          <w:sz w:val="24"/>
+        </w:rPr>
+        <w:t>Figure</w:t>
       </w:r>
       <w:r>
         <w:rPr>
@@ -2214,6 +2338,7 @@
         </w:rPr>
         <w:t>:</w:t>
       </w:r>
+      <w:proofErr w:type="gramEnd"/>
       <w:r>
         <w:rPr>
           <w:b/>
@@ -2352,7 +2477,15 @@
           <w:b/>
           <w:sz w:val="24"/>
         </w:rPr>
-        <w:t xml:space="preserve">          [Figure</w:t>
+        <w:t xml:space="preserve">          [</w:t>
+      </w:r>
+      <w:proofErr w:type="gramStart"/>
+      <w:r>
+        <w:rPr>
+          <w:b/>
+          <w:sz w:val="24"/>
+        </w:rPr>
+        <w:t>Figure</w:t>
       </w:r>
       <w:r>
         <w:rPr>
@@ -2369,6 +2502,7 @@
         </w:rPr>
         <w:t>:</w:t>
       </w:r>
+      <w:proofErr w:type="gramEnd"/>
       <w:r>
         <w:rPr>
           <w:b/>
@@ -2492,7 +2626,15 @@
           <w:b/>
           <w:sz w:val="24"/>
         </w:rPr>
-        <w:t>[Figure</w:t>
+        <w:t>[</w:t>
+      </w:r>
+      <w:proofErr w:type="gramStart"/>
+      <w:r>
+        <w:rPr>
+          <w:b/>
+          <w:sz w:val="24"/>
+        </w:rPr>
+        <w:t>Figure</w:t>
       </w:r>
       <w:r>
         <w:rPr>
@@ -2509,6 +2651,7 @@
         </w:rPr>
         <w:t>:</w:t>
       </w:r>
+      <w:proofErr w:type="gramEnd"/>
       <w:r>
         <w:rPr>
           <w:b/>
@@ -2609,7 +2752,15 @@
           <w:b/>
           <w:sz w:val="24"/>
         </w:rPr>
-        <w:t>[Figure</w:t>
+        <w:t>[</w:t>
+      </w:r>
+      <w:proofErr w:type="gramStart"/>
+      <w:r>
+        <w:rPr>
+          <w:b/>
+          <w:sz w:val="24"/>
+        </w:rPr>
+        <w:t>Figure</w:t>
       </w:r>
       <w:r>
         <w:rPr>
@@ -2626,6 +2777,7 @@
         </w:rPr>
         <w:t>:</w:t>
       </w:r>
+      <w:proofErr w:type="gramEnd"/>
       <w:r>
         <w:rPr>
           <w:b/>
@@ -2729,7 +2881,15 @@
           <w:b/>
           <w:sz w:val="24"/>
         </w:rPr>
-        <w:t>[Figure</w:t>
+        <w:t>[</w:t>
+      </w:r>
+      <w:proofErr w:type="gramStart"/>
+      <w:r>
+        <w:rPr>
+          <w:b/>
+          <w:sz w:val="24"/>
+        </w:rPr>
+        <w:t>Figure</w:t>
       </w:r>
       <w:r>
         <w:rPr>
@@ -2746,6 +2906,7 @@
         </w:rPr>
         <w:t>:</w:t>
       </w:r>
+      <w:proofErr w:type="gramEnd"/>
       <w:r>
         <w:rPr>
           <w:b/>
@@ -2841,7 +3002,15 @@
           <w:b/>
           <w:sz w:val="24"/>
         </w:rPr>
-        <w:t>[Figure</w:t>
+        <w:t>[</w:t>
+      </w:r>
+      <w:proofErr w:type="gramStart"/>
+      <w:r>
+        <w:rPr>
+          <w:b/>
+          <w:sz w:val="24"/>
+        </w:rPr>
+        <w:t>Figure</w:t>
       </w:r>
       <w:r>
         <w:rPr>
@@ -2858,6 +3027,7 @@
         </w:rPr>
         <w:t>:</w:t>
       </w:r>
+      <w:proofErr w:type="gramEnd"/>
       <w:r>
         <w:rPr>
           <w:b/>
@@ -2887,10 +3057,12 @@
         <w:pStyle w:val="Heading1"/>
         <w:ind w:left="837"/>
       </w:pPr>
+      <w:proofErr w:type="gramStart"/>
       <w:r>
         <w:lastRenderedPageBreak/>
         <w:t>CHATBOT:-</w:t>
       </w:r>
+      <w:proofErr w:type="gramEnd"/>
     </w:p>
     <w:p/>
     <w:p>
@@ -3007,7 +3179,15 @@
           <w:b/>
           <w:sz w:val="24"/>
         </w:rPr>
-        <w:t>[Figure</w:t>
+        <w:t>[</w:t>
+      </w:r>
+      <w:proofErr w:type="gramStart"/>
+      <w:r>
+        <w:rPr>
+          <w:b/>
+          <w:sz w:val="24"/>
+        </w:rPr>
+        <w:t>Figure</w:t>
       </w:r>
       <w:r>
         <w:rPr>
@@ -3024,6 +3204,7 @@
         </w:rPr>
         <w:t>:</w:t>
       </w:r>
+      <w:proofErr w:type="gramEnd"/>
       <w:r>
         <w:rPr>
           <w:b/>
@@ -3038,118 +3219,6 @@
           <w:sz w:val="24"/>
         </w:rPr>
         <w:t>]</w:t>
-      </w:r>
-    </w:p>
-    <w:p/>
-    <w:p/>
-    <w:p/>
-    <w:p>
-      <w:r>
-        <w:rPr>
-          <w:noProof/>
-        </w:rPr>
-        <w:drawing>
-          <wp:anchor distT="0" distB="0" distL="114300" distR="114300" simplePos="0" relativeHeight="251684352" behindDoc="0" locked="0" layoutInCell="1" allowOverlap="1" wp14:anchorId="4B7D5ED2" wp14:editId="23AB6CF7">
-            <wp:simplePos x="0" y="0"/>
-            <wp:positionH relativeFrom="column">
-              <wp:posOffset>1461926</wp:posOffset>
-            </wp:positionH>
-            <wp:positionV relativeFrom="paragraph">
-              <wp:posOffset>314066</wp:posOffset>
-            </wp:positionV>
-            <wp:extent cx="3543750" cy="7200000"/>
-            <wp:effectExtent l="0" t="0" r="0" b="1270"/>
-            <wp:wrapTopAndBottom/>
-            <wp:docPr id="18" name="Picture 18"/>
-            <wp:cNvGraphicFramePr>
-              <a:graphicFrameLocks xmlns:a="http://schemas.openxmlformats.org/drawingml/2006/main" noChangeAspect="1"/>
-            </wp:cNvGraphicFramePr>
-            <a:graphic xmlns:a="http://schemas.openxmlformats.org/drawingml/2006/main">
-              <a:graphicData uri="http://schemas.openxmlformats.org/drawingml/2006/picture">
-                <pic:pic xmlns:pic="http://schemas.openxmlformats.org/drawingml/2006/picture">
-                  <pic:nvPicPr>
-                    <pic:cNvPr id="18" name="Picture 18"/>
-                    <pic:cNvPicPr/>
-                  </pic:nvPicPr>
-                  <pic:blipFill>
-                    <a:blip r:embed="rId23">
-                      <a:extLst>
-                        <a:ext uri="{28A0092B-C50C-407E-A947-70E740481C1C}">
-                          <a14:useLocalDpi xmlns:a14="http://schemas.microsoft.com/office/drawing/2010/main" val="0"/>
-                        </a:ext>
-                      </a:extLst>
-                    </a:blip>
-                    <a:stretch>
-                      <a:fillRect/>
-                    </a:stretch>
-                  </pic:blipFill>
-                  <pic:spPr>
-                    <a:xfrm>
-                      <a:off x="0" y="0"/>
-                      <a:ext cx="3543750" cy="7200000"/>
-                    </a:xfrm>
-                    <a:prstGeom prst="rect">
-                      <a:avLst/>
-                    </a:prstGeom>
-                  </pic:spPr>
-                </pic:pic>
-              </a:graphicData>
-            </a:graphic>
-            <wp14:sizeRelH relativeFrom="margin">
-              <wp14:pctWidth>0</wp14:pctWidth>
-            </wp14:sizeRelH>
-            <wp14:sizeRelV relativeFrom="margin">
-              <wp14:pctHeight>0</wp14:pctHeight>
-            </wp14:sizeRelV>
-          </wp:anchor>
-        </w:drawing>
-      </w:r>
-    </w:p>
-    <w:p/>
-    <w:p/>
-    <w:p/>
-    <w:p>
-      <w:pPr>
-        <w:jc w:val="center"/>
-        <w:rPr>
-          <w:b/>
-          <w:sz w:val="24"/>
-        </w:rPr>
-      </w:pPr>
-    </w:p>
-    <w:p>
-      <w:pPr>
-        <w:jc w:val="center"/>
-      </w:pPr>
-      <w:r>
-        <w:rPr>
-          <w:b/>
-          <w:sz w:val="24"/>
-        </w:rPr>
-        <w:t>[Figure</w:t>
-      </w:r>
-      <w:r>
-        <w:rPr>
-          <w:b/>
-          <w:spacing w:val="-2"/>
-          <w:sz w:val="24"/>
-        </w:rPr>
-        <w:t xml:space="preserve"> </w:t>
-      </w:r>
-      <w:r>
-        <w:rPr>
-          <w:b/>
-          <w:sz w:val="24"/>
-        </w:rPr>
-        <w:t>:</w:t>
-      </w:r>
-      <w:r>
-        <w:rPr>
-          <w:b/>
-          <w:spacing w:val="-1"/>
-          <w:sz w:val="24"/>
-        </w:rPr>
-        <w:t xml:space="preserve"> CHATING SCREEN]</w:t>
       </w:r>
     </w:p>
     <w:p/>

</xml_diff>